<commit_message>
remade presentation and text for it
</commit_message>
<xml_diff>
--- a/4D МАН.docx
+++ b/4D МАН.docx
@@ -13,42 +13,12 @@
           <w:szCs w:val="28"/>
         </w:rPr>
       </w:pPr>
-      <w:proofErr w:type="spellStart"/>
-      <w:r>
-        <w:rPr>
-          <w:szCs w:val="28"/>
-        </w:rPr>
-        <w:t>Міністерство</w:t>
-      </w:r>
-      <w:proofErr w:type="spellEnd"/>
-      <w:r>
-        <w:rPr>
-          <w:szCs w:val="28"/>
-        </w:rPr>
-        <w:t xml:space="preserve"> </w:t>
-      </w:r>
-      <w:proofErr w:type="spellStart"/>
-      <w:r>
-        <w:rPr>
-          <w:szCs w:val="28"/>
-        </w:rPr>
-        <w:t>освіти</w:t>
-      </w:r>
-      <w:proofErr w:type="spellEnd"/>
-      <w:r>
-        <w:rPr>
-          <w:szCs w:val="28"/>
-        </w:rPr>
-        <w:t xml:space="preserve"> і науки </w:t>
-      </w:r>
-      <w:proofErr w:type="spellStart"/>
-      <w:r>
-        <w:rPr>
-          <w:szCs w:val="28"/>
-        </w:rPr>
-        <w:t>України</w:t>
-      </w:r>
-      <w:proofErr w:type="spellEnd"/>
+      <w:r>
+        <w:rPr>
+          <w:szCs w:val="28"/>
+        </w:rPr>
+        <w:t>Міністерство освіти і науки України</w:t>
+      </w:r>
     </w:p>
     <w:p>
       <w:pPr>
@@ -65,21 +35,7 @@
         <w:rPr>
           <w:szCs w:val="28"/>
         </w:rPr>
-        <w:t xml:space="preserve">Департамент </w:t>
-      </w:r>
-      <w:proofErr w:type="spellStart"/>
-      <w:r>
-        <w:rPr>
-          <w:szCs w:val="28"/>
-        </w:rPr>
-        <w:t>освіти</w:t>
-      </w:r>
-      <w:proofErr w:type="spellEnd"/>
-      <w:r>
-        <w:rPr>
-          <w:szCs w:val="28"/>
-        </w:rPr>
-        <w:t xml:space="preserve"> і науки </w:t>
+        <w:t xml:space="preserve">Департамент освіти і науки </w:t>
       </w:r>
     </w:p>
     <w:p>
@@ -93,56 +49,12 @@
           <w:szCs w:val="28"/>
         </w:rPr>
       </w:pPr>
-      <w:proofErr w:type="spellStart"/>
-      <w:r>
-        <w:rPr>
-          <w:szCs w:val="28"/>
-        </w:rPr>
-        <w:t>Полтавської</w:t>
-      </w:r>
-      <w:proofErr w:type="spellEnd"/>
-      <w:r>
-        <w:rPr>
-          <w:szCs w:val="28"/>
-        </w:rPr>
-        <w:t xml:space="preserve"> </w:t>
-      </w:r>
-      <w:proofErr w:type="spellStart"/>
-      <w:r>
-        <w:rPr>
-          <w:szCs w:val="28"/>
-        </w:rPr>
-        <w:t>обласної</w:t>
-      </w:r>
-      <w:proofErr w:type="spellEnd"/>
-      <w:r>
-        <w:rPr>
-          <w:szCs w:val="28"/>
-        </w:rPr>
-        <w:t xml:space="preserve"> </w:t>
-      </w:r>
-      <w:proofErr w:type="spellStart"/>
-      <w:r>
-        <w:rPr>
-          <w:szCs w:val="28"/>
-        </w:rPr>
-        <w:t>військової</w:t>
-      </w:r>
-      <w:proofErr w:type="spellEnd"/>
-      <w:r>
-        <w:rPr>
-          <w:szCs w:val="28"/>
-        </w:rPr>
-        <w:t xml:space="preserve"> </w:t>
-      </w:r>
-      <w:proofErr w:type="spellStart"/>
-      <w:r>
-        <w:rPr>
-          <w:szCs w:val="28"/>
-        </w:rPr>
-        <w:t>адміністрації</w:t>
-      </w:r>
-      <w:proofErr w:type="spellEnd"/>
+      <w:r>
+        <w:rPr>
+          <w:szCs w:val="28"/>
+        </w:rPr>
+        <w:t>Полтавської обласної військової адміністрації</w:t>
+      </w:r>
     </w:p>
     <w:p>
       <w:pPr>
@@ -155,61 +67,11 @@
           <w:szCs w:val="28"/>
         </w:rPr>
       </w:pPr>
-      <w:proofErr w:type="spellStart"/>
-      <w:r>
-        <w:rPr>
-          <w:szCs w:val="28"/>
-        </w:rPr>
-        <w:t>Полтавське</w:t>
-      </w:r>
-      <w:proofErr w:type="spellEnd"/>
-      <w:r>
-        <w:rPr>
-          <w:szCs w:val="28"/>
-        </w:rPr>
-        <w:t xml:space="preserve"> </w:t>
-      </w:r>
-      <w:proofErr w:type="spellStart"/>
-      <w:r>
-        <w:rPr>
-          <w:szCs w:val="28"/>
-        </w:rPr>
-        <w:t>територіальне</w:t>
-      </w:r>
-      <w:proofErr w:type="spellEnd"/>
-      <w:r>
-        <w:rPr>
-          <w:szCs w:val="28"/>
-        </w:rPr>
-        <w:t xml:space="preserve"> </w:t>
-      </w:r>
-      <w:proofErr w:type="spellStart"/>
-      <w:r>
-        <w:rPr>
-          <w:szCs w:val="28"/>
-        </w:rPr>
-        <w:t>відділення</w:t>
-      </w:r>
-      <w:proofErr w:type="spellEnd"/>
-      <w:r>
-        <w:rPr>
-          <w:szCs w:val="28"/>
-        </w:rPr>
-        <w:t xml:space="preserve"> МАН </w:t>
-      </w:r>
-      <w:proofErr w:type="spellStart"/>
-      <w:r>
-        <w:rPr>
-          <w:szCs w:val="28"/>
-        </w:rPr>
-        <w:t>України</w:t>
-      </w:r>
-      <w:proofErr w:type="spellEnd"/>
-      <w:r>
-        <w:rPr>
-          <w:szCs w:val="28"/>
-        </w:rPr>
-        <w:t xml:space="preserve"> </w:t>
+      <w:r>
+        <w:rPr>
+          <w:szCs w:val="28"/>
+        </w:rPr>
+        <w:t xml:space="preserve">Полтавське територіальне відділення МАН України </w:t>
       </w:r>
     </w:p>
     <w:p>
@@ -223,61 +85,11 @@
           <w:szCs w:val="28"/>
         </w:rPr>
       </w:pPr>
-      <w:proofErr w:type="spellStart"/>
-      <w:r>
-        <w:rPr>
-          <w:szCs w:val="28"/>
-        </w:rPr>
-        <w:t>Наукове</w:t>
-      </w:r>
-      <w:proofErr w:type="spellEnd"/>
-      <w:r>
-        <w:rPr>
-          <w:szCs w:val="28"/>
-        </w:rPr>
-        <w:t xml:space="preserve"> </w:t>
-      </w:r>
-      <w:proofErr w:type="spellStart"/>
-      <w:r>
-        <w:rPr>
-          <w:szCs w:val="28"/>
-        </w:rPr>
-        <w:t>товариство</w:t>
-      </w:r>
-      <w:proofErr w:type="spellEnd"/>
-      <w:r>
-        <w:rPr>
-          <w:szCs w:val="28"/>
-        </w:rPr>
-        <w:t xml:space="preserve"> </w:t>
-      </w:r>
-      <w:proofErr w:type="spellStart"/>
-      <w:r>
-        <w:rPr>
-          <w:szCs w:val="28"/>
-        </w:rPr>
-        <w:t>учнів</w:t>
-      </w:r>
-      <w:proofErr w:type="spellEnd"/>
-      <w:r>
-        <w:rPr>
-          <w:szCs w:val="28"/>
-        </w:rPr>
-        <w:t xml:space="preserve"> «Мала </w:t>
-      </w:r>
-      <w:proofErr w:type="spellStart"/>
-      <w:r>
-        <w:rPr>
-          <w:szCs w:val="28"/>
-        </w:rPr>
-        <w:t>академія</w:t>
-      </w:r>
-      <w:proofErr w:type="spellEnd"/>
-      <w:r>
-        <w:rPr>
-          <w:szCs w:val="28"/>
-        </w:rPr>
-        <w:t xml:space="preserve"> наук»</w:t>
+      <w:r>
+        <w:rPr>
+          <w:szCs w:val="28"/>
+        </w:rPr>
+        <w:t>Наукове товариство учнів «Мала академія наук»</w:t>
       </w:r>
     </w:p>
     <w:p>
@@ -303,19 +115,11 @@
           <w:lang w:val="uk-UA"/>
         </w:rPr>
       </w:pPr>
-      <w:proofErr w:type="spellStart"/>
-      <w:r>
-        <w:rPr>
-          <w:szCs w:val="28"/>
-        </w:rPr>
-        <w:t>Відділення</w:t>
-      </w:r>
-      <w:proofErr w:type="spellEnd"/>
-      <w:r>
-        <w:rPr>
-          <w:szCs w:val="28"/>
-        </w:rPr>
-        <w:t xml:space="preserve"> </w:t>
+      <w:r>
+        <w:rPr>
+          <w:szCs w:val="28"/>
+        </w:rPr>
+        <w:t xml:space="preserve">Відділення </w:t>
       </w:r>
       <w:r>
         <w:rPr>
@@ -337,26 +141,18 @@
           <w:lang w:val="uk-UA"/>
         </w:rPr>
       </w:pPr>
-      <w:proofErr w:type="spellStart"/>
-      <w:r>
-        <w:rPr>
-          <w:szCs w:val="28"/>
-        </w:rPr>
-        <w:t>Секція</w:t>
-      </w:r>
-      <w:proofErr w:type="spellEnd"/>
-      <w:r>
-        <w:rPr>
-          <w:szCs w:val="28"/>
-        </w:rPr>
-        <w:t xml:space="preserve">: </w:t>
-      </w:r>
-      <w:r>
-        <w:rPr>
-          <w:szCs w:val="28"/>
-          <w:lang w:val="uk-UA"/>
-        </w:rPr>
-        <w:t>прикладна математика</w:t>
+      <w:r>
+        <w:rPr>
+          <w:szCs w:val="28"/>
+        </w:rPr>
+        <w:t xml:space="preserve">Секція: </w:t>
+      </w:r>
+      <w:r>
+        <w:rPr>
+          <w:szCs w:val="28"/>
+          <w:lang w:val="uk-UA"/>
+        </w:rPr>
+        <w:t>математичне моделювання</w:t>
       </w:r>
     </w:p>
     <w:p>
@@ -416,14 +212,7 @@
         <w:rPr>
           <w:szCs w:val="28"/>
         </w:rPr>
-        <w:t xml:space="preserve">Роботу </w:t>
-      </w:r>
-      <w:proofErr w:type="spellStart"/>
-      <w:r>
-        <w:rPr>
-          <w:szCs w:val="28"/>
-        </w:rPr>
-        <w:t>вико</w:t>
+        <w:t>Роботу вико</w:t>
       </w:r>
       <w:r>
         <w:rPr>
@@ -432,7 +221,6 @@
         </w:rPr>
         <w:t>нав</w:t>
       </w:r>
-      <w:proofErr w:type="spellEnd"/>
       <w:r>
         <w:rPr>
           <w:szCs w:val="28"/>
@@ -489,7 +277,6 @@
         </w:rPr>
         <w:t>че</w:t>
       </w:r>
-      <w:proofErr w:type="spellStart"/>
       <w:r>
         <w:rPr>
           <w:szCs w:val="28"/>
@@ -497,7 +284,6 @@
         </w:rPr>
         <w:t>нь</w:t>
       </w:r>
-      <w:proofErr w:type="spellEnd"/>
       <w:r>
         <w:rPr>
           <w:szCs w:val="28"/>
@@ -522,21 +308,7 @@
         <w:rPr>
           <w:szCs w:val="28"/>
         </w:rPr>
-        <w:t xml:space="preserve"> </w:t>
-      </w:r>
-      <w:proofErr w:type="spellStart"/>
-      <w:r>
-        <w:rPr>
-          <w:szCs w:val="28"/>
-        </w:rPr>
-        <w:t>класу</w:t>
-      </w:r>
-      <w:proofErr w:type="spellEnd"/>
-      <w:r>
-        <w:rPr>
-          <w:szCs w:val="28"/>
-        </w:rPr>
-        <w:t xml:space="preserve"> </w:t>
+        <w:t xml:space="preserve"> класу </w:t>
       </w:r>
     </w:p>
     <w:p>
@@ -659,33 +431,11 @@
           <w:szCs w:val="28"/>
         </w:rPr>
       </w:pPr>
-      <w:proofErr w:type="spellStart"/>
-      <w:r>
-        <w:rPr>
-          <w:szCs w:val="28"/>
-        </w:rPr>
-        <w:t>Науковий</w:t>
-      </w:r>
-      <w:proofErr w:type="spellEnd"/>
-      <w:r>
-        <w:rPr>
-          <w:szCs w:val="28"/>
-        </w:rPr>
-        <w:t xml:space="preserve"> </w:t>
-      </w:r>
-      <w:proofErr w:type="spellStart"/>
-      <w:r>
-        <w:rPr>
-          <w:szCs w:val="28"/>
-        </w:rPr>
-        <w:t>керівник</w:t>
-      </w:r>
-      <w:proofErr w:type="spellEnd"/>
-      <w:r>
-        <w:rPr>
-          <w:szCs w:val="28"/>
-        </w:rPr>
-        <w:t>:</w:t>
+      <w:r>
+        <w:rPr>
+          <w:szCs w:val="28"/>
+        </w:rPr>
+        <w:t>Науковий керівник:</w:t>
       </w:r>
     </w:p>
     <w:p>
@@ -699,21 +449,12 @@
           <w:szCs w:val="28"/>
         </w:rPr>
       </w:pPr>
-      <w:proofErr w:type="spellStart"/>
-      <w:r>
-        <w:rPr>
-          <w:szCs w:val="28"/>
-          <w:lang w:val="uk-UA"/>
-        </w:rPr>
-        <w:t>Клітна</w:t>
-      </w:r>
-      <w:proofErr w:type="spellEnd"/>
-      <w:r>
-        <w:rPr>
-          <w:szCs w:val="28"/>
-          <w:lang w:val="uk-UA"/>
-        </w:rPr>
-        <w:t xml:space="preserve"> Євгенія Павлівна</w:t>
+      <w:r>
+        <w:rPr>
+          <w:szCs w:val="28"/>
+          <w:lang w:val="uk-UA"/>
+        </w:rPr>
+        <w:t>Клітна Євгенія Павлівна</w:t>
       </w:r>
       <w:r>
         <w:rPr>
@@ -1099,15 +840,7 @@
           <w:szCs w:val="28"/>
           <w:lang w:val="uk-UA"/>
         </w:rPr>
-        <w:t xml:space="preserve">Досліджено спосіб </w:t>
-      </w:r>
-      <w:proofErr w:type="spellStart"/>
-      <w:r>
-        <w:rPr>
-          <w:szCs w:val="28"/>
-          <w:lang w:val="uk-UA"/>
-        </w:rPr>
-        <w:t>рендер</w:t>
+        <w:t>Досліджено спосіб рендер</w:t>
       </w:r>
       <w:r>
         <w:rPr>
@@ -1123,7 +856,6 @@
         </w:rPr>
         <w:t>нга</w:t>
       </w:r>
-      <w:proofErr w:type="spellEnd"/>
       <w:r>
         <w:rPr>
           <w:szCs w:val="28"/>
@@ -1168,23 +900,7 @@
           <w:szCs w:val="28"/>
           <w:lang w:val="uk-UA"/>
         </w:rPr>
-        <w:t xml:space="preserve">Досліджені </w:t>
-      </w:r>
-      <w:proofErr w:type="spellStart"/>
-      <w:r>
-        <w:rPr>
-          <w:szCs w:val="28"/>
-          <w:lang w:val="uk-UA"/>
-        </w:rPr>
-        <w:t>проєкції</w:t>
-      </w:r>
-      <w:proofErr w:type="spellEnd"/>
-      <w:r>
-        <w:rPr>
-          <w:szCs w:val="28"/>
-          <w:lang w:val="uk-UA"/>
-        </w:rPr>
-        <w:t xml:space="preserve"> чотиривимірних фігур на тривимірну площину.</w:t>
+        <w:t>Досліджені проєкції чотиривимірних фігур на тривимірну площину.</w:t>
       </w:r>
     </w:p>
     <w:p>
@@ -2618,7 +2334,6 @@
         </w:rPr>
         <w:t xml:space="preserve"> </w:t>
       </w:r>
-      <w:proofErr w:type="gramStart"/>
       <w:r>
         <w:rPr>
           <w:szCs w:val="28"/>
@@ -2626,7 +2341,6 @@
         </w:rPr>
         <w:t>координатами(</w:t>
       </w:r>
-      <w:proofErr w:type="gramEnd"/>
       <w:r>
         <w:rPr>
           <w:szCs w:val="28"/>
@@ -2694,23 +2408,7 @@
           <w:szCs w:val="28"/>
           <w:lang w:val="uk-UA"/>
         </w:rPr>
-        <w:t xml:space="preserve"> – </w:t>
-      </w:r>
-      <w:proofErr w:type="spellStart"/>
-      <w:r>
-        <w:rPr>
-          <w:szCs w:val="28"/>
-          <w:lang w:val="uk-UA"/>
-        </w:rPr>
-        <w:t>скінченновимірний</w:t>
-      </w:r>
-      <w:proofErr w:type="spellEnd"/>
-      <w:r>
-        <w:rPr>
-          <w:szCs w:val="28"/>
-          <w:lang w:val="uk-UA"/>
-        </w:rPr>
-        <w:t xml:space="preserve"> дійсний векторний простір зі скалярним добутком. Такий простір є канонічним для геометрії. Будь-який простір, який не відповідає даному є неевклідовим. Прикладом таких просторів є нескінченновимірний, гіперболічний, сферичний. У даній роботі коли буде йтись про евклідів простір, то системою координат у такому просторі буде обрана декартова(прямокутна).</w:t>
+        <w:t xml:space="preserve"> – скінченновимірний дійсний векторний простір зі скалярним добутком. Такий простір є канонічним для геометрії. Будь-який простір, який не відповідає даному є неевклідовим. Прикладом таких просторів є нескінченновимірний, гіперболічний, сферичний. У даній роботі коли буде йтись про евклідів простір, то системою координат у такому просторі буде обрана декартова(прямокутна).</w:t>
       </w:r>
     </w:p>
     <w:p>
@@ -2741,7 +2439,6 @@
         </w:rPr>
         <w:t xml:space="preserve"> </w:t>
       </w:r>
-      <w:proofErr w:type="spellStart"/>
       <w:r>
         <w:rPr>
           <w:b/>
@@ -2749,19 +2446,17 @@
           <w:szCs w:val="28"/>
           <w:lang w:val="uk-UA"/>
         </w:rPr>
-        <w:t>марчінг</w:t>
-      </w:r>
-      <w:proofErr w:type="spellEnd"/>
+        <w:t xml:space="preserve">марчінг(анг. </w:t>
+      </w:r>
       <w:r>
         <w:rPr>
           <w:b/>
           <w:bCs/>
           <w:szCs w:val="28"/>
-          <w:lang w:val="uk-UA"/>
-        </w:rPr>
-        <w:t>(</w:t>
-      </w:r>
-      <w:proofErr w:type="spellStart"/>
+          <w:lang w:val="en-US"/>
+        </w:rPr>
+        <w:t>ray</w:t>
+      </w:r>
       <w:r>
         <w:rPr>
           <w:b/>
@@ -2769,82 +2464,38 @@
           <w:szCs w:val="28"/>
           <w:lang w:val="uk-UA"/>
         </w:rPr>
-        <w:t>анг</w:t>
-      </w:r>
-      <w:proofErr w:type="spellEnd"/>
+        <w:t xml:space="preserve"> </w:t>
+      </w:r>
       <w:r>
         <w:rPr>
           <w:b/>
           <w:bCs/>
           <w:szCs w:val="28"/>
-          <w:lang w:val="uk-UA"/>
-        </w:rPr>
-        <w:t xml:space="preserve">. </w:t>
+          <w:lang w:val="en-US"/>
+        </w:rPr>
+        <w:t>marching</w:t>
       </w:r>
       <w:r>
         <w:rPr>
           <w:b/>
           <w:bCs/>
           <w:szCs w:val="28"/>
+          <w:lang w:val="uk-UA"/>
+        </w:rPr>
+        <w:t>)</w:t>
+      </w:r>
+      <w:r>
+        <w:rPr>
+          <w:szCs w:val="28"/>
+          <w:lang w:val="uk-UA"/>
+        </w:rPr>
+        <w:t xml:space="preserve"> – вид рендерінгу багатовимірних об’єктів у комп’ютерній графіці, який полягає у тому, що для проекції </w:t>
+      </w:r>
+      <w:r>
+        <w:rPr>
+          <w:szCs w:val="28"/>
           <w:lang w:val="en-US"/>
         </w:rPr>
-        <w:t>ray</w:t>
-      </w:r>
-      <w:r>
-        <w:rPr>
-          <w:b/>
-          <w:bCs/>
-          <w:szCs w:val="28"/>
-          <w:lang w:val="uk-UA"/>
-        </w:rPr>
-        <w:t xml:space="preserve"> </w:t>
-      </w:r>
-      <w:r>
-        <w:rPr>
-          <w:b/>
-          <w:bCs/>
-          <w:szCs w:val="28"/>
-          <w:lang w:val="en-US"/>
-        </w:rPr>
-        <w:t>marching</w:t>
-      </w:r>
-      <w:r>
-        <w:rPr>
-          <w:b/>
-          <w:bCs/>
-          <w:szCs w:val="28"/>
-          <w:lang w:val="uk-UA"/>
-        </w:rPr>
-        <w:t>)</w:t>
-      </w:r>
-      <w:r>
-        <w:rPr>
-          <w:szCs w:val="28"/>
-          <w:lang w:val="uk-UA"/>
-        </w:rPr>
-        <w:t xml:space="preserve"> – вид </w:t>
-      </w:r>
-      <w:proofErr w:type="spellStart"/>
-      <w:r>
-        <w:rPr>
-          <w:szCs w:val="28"/>
-          <w:lang w:val="uk-UA"/>
-        </w:rPr>
-        <w:t>рендерінгу</w:t>
-      </w:r>
-      <w:proofErr w:type="spellEnd"/>
-      <w:r>
-        <w:rPr>
-          <w:szCs w:val="28"/>
-          <w:lang w:val="uk-UA"/>
-        </w:rPr>
-        <w:t xml:space="preserve"> багатовимірних об’єктів у комп’ютерній графіці, який полягає у тому, що для проекції </w:t>
-      </w:r>
-      <w:r>
-        <w:rPr>
-          <w:szCs w:val="28"/>
-          <w:lang w:val="en-US"/>
-        </w:rPr>
         <w:t>n</w:t>
       </w:r>
       <w:r>
@@ -2859,23 +2510,7 @@
           <w:szCs w:val="28"/>
           <w:lang w:val="uk-UA"/>
         </w:rPr>
-        <w:t xml:space="preserve">на екран використовується формула відстані до об’єкта замість перетину </w:t>
-      </w:r>
-      <w:proofErr w:type="spellStart"/>
-      <w:r>
-        <w:rPr>
-          <w:szCs w:val="28"/>
-          <w:lang w:val="uk-UA"/>
-        </w:rPr>
-        <w:t>променя</w:t>
-      </w:r>
-      <w:proofErr w:type="spellEnd"/>
-      <w:r>
-        <w:rPr>
-          <w:szCs w:val="28"/>
-          <w:lang w:val="uk-UA"/>
-        </w:rPr>
-        <w:t xml:space="preserve"> з ним. </w:t>
+        <w:t xml:space="preserve">на екран використовується формула відстані до об’єкта замість перетину променя з ним. </w:t>
       </w:r>
     </w:p>
     <w:p>
@@ -2916,23 +2551,7 @@
           <w:szCs w:val="28"/>
           <w:lang w:val="uk-UA"/>
         </w:rPr>
-        <w:t>-</w:t>
-      </w:r>
-      <w:proofErr w:type="spellStart"/>
-      <w:r>
-        <w:rPr>
-          <w:szCs w:val="28"/>
-          <w:lang w:val="uk-UA"/>
-        </w:rPr>
-        <w:t>ма</w:t>
-      </w:r>
-      <w:proofErr w:type="spellEnd"/>
-      <w:r>
-        <w:rPr>
-          <w:szCs w:val="28"/>
-          <w:lang w:val="uk-UA"/>
-        </w:rPr>
-        <w:t xml:space="preserve"> координатами(</w:t>
+        <w:t>-ма координатами(</w:t>
       </w:r>
       <w:r>
         <w:rPr>
@@ -3898,23 +3517,9 @@
           <w:szCs w:val="28"/>
           <w:lang w:val="uk-UA"/>
         </w:rPr>
-        <w:t xml:space="preserve">1.2 Квадрат, куб та </w:t>
-      </w:r>
-      <w:proofErr w:type="spellStart"/>
-      <w:r>
-        <w:rPr>
-          <w:rFonts w:ascii="Times New Roman" w:hAnsi="Times New Roman" w:cs="Times New Roman"/>
-          <w:b/>
-          <w:bCs/>
-          <w:color w:val="000000" w:themeColor="text1"/>
-          <w:sz w:val="28"/>
-          <w:szCs w:val="28"/>
-          <w:lang w:val="uk-UA"/>
-        </w:rPr>
-        <w:t>тесеракт</w:t>
+        <w:t>1.2 Квадрат, куб та тесеракт</w:t>
       </w:r>
       <w:bookmarkEnd w:id="4"/>
-      <w:proofErr w:type="spellEnd"/>
     </w:p>
     <w:p>
       <w:pPr>
@@ -4213,7 +3818,6 @@
         </w:rPr>
         <w:t xml:space="preserve">Тоді </w:t>
       </w:r>
-      <w:proofErr w:type="spellStart"/>
       <w:r>
         <w:rPr>
           <w:i/>
@@ -4223,7 +3827,6 @@
         </w:rPr>
         <w:t>тесеракт</w:t>
       </w:r>
-      <w:proofErr w:type="spellEnd"/>
       <w:r>
         <w:rPr>
           <w:szCs w:val="28"/>
@@ -4243,23 +3846,7 @@
           <w:szCs w:val="28"/>
           <w:lang w:val="uk-UA"/>
         </w:rPr>
-        <w:t xml:space="preserve">множиною точок перетину комірок є їхні сторони(сторони </w:t>
-      </w:r>
-      <w:proofErr w:type="spellStart"/>
-      <w:r>
-        <w:rPr>
-          <w:szCs w:val="28"/>
-          <w:lang w:val="uk-UA"/>
-        </w:rPr>
-        <w:t>тесеракта</w:t>
-      </w:r>
-      <w:proofErr w:type="spellEnd"/>
-      <w:r>
-        <w:rPr>
-          <w:szCs w:val="28"/>
-          <w:lang w:val="uk-UA"/>
-        </w:rPr>
-        <w:t>).</w:t>
+        <w:t>множиною точок перетину комірок є їхні сторони(сторони тесеракта).</w:t>
       </w:r>
     </w:p>
     <w:p>
@@ -4810,14 +4397,12 @@
                 <w:lang w:val="uk-UA"/>
               </w:rPr>
             </w:pPr>
-            <w:proofErr w:type="spellStart"/>
             <w:r>
               <w:rPr>
                 <w:lang w:val="uk-UA"/>
               </w:rPr>
               <w:t>Тесеракт</w:t>
             </w:r>
-            <w:proofErr w:type="spellEnd"/>
           </w:p>
         </w:tc>
         <w:tc>
@@ -4926,21 +4511,7 @@
         <w:rPr>
           <w:lang w:val="uk-UA"/>
         </w:rPr>
-        <w:t xml:space="preserve"> 1.1. порівняння кількості вершин, граней, сторін, комірок у точки, відрізка, куба, </w:t>
-      </w:r>
-      <w:proofErr w:type="spellStart"/>
-      <w:r>
-        <w:rPr>
-          <w:lang w:val="uk-UA"/>
-        </w:rPr>
-        <w:t>тесеракта</w:t>
-      </w:r>
-      <w:proofErr w:type="spellEnd"/>
-      <w:r>
-        <w:rPr>
-          <w:lang w:val="uk-UA"/>
-        </w:rPr>
-        <w:t>.</w:t>
+        <w:t xml:space="preserve"> 1.1. порівняння кількості вершин, граней, сторін, комірок у точки, відрізка, куба, тесеракта.</w:t>
       </w:r>
     </w:p>
     <w:p>
@@ -4991,23 +4562,9 @@
           <w:lang w:val="uk-UA"/>
         </w:rPr>
         <w:lastRenderedPageBreak/>
-        <w:t xml:space="preserve">1.3 Правильні трикутник, тетраедр та </w:t>
-      </w:r>
-      <w:proofErr w:type="spellStart"/>
-      <w:r>
-        <w:rPr>
-          <w:rFonts w:ascii="Times New Roman" w:hAnsi="Times New Roman" w:cs="Times New Roman"/>
-          <w:b/>
-          <w:bCs/>
-          <w:color w:val="000000" w:themeColor="text1"/>
-          <w:sz w:val="28"/>
-          <w:szCs w:val="28"/>
-          <w:lang w:val="uk-UA"/>
-        </w:rPr>
-        <w:t>пентахор</w:t>
+        <w:t>1.3 Правильні трикутник, тетраедр та пентахор</w:t>
       </w:r>
       <w:bookmarkEnd w:id="5"/>
-      <w:proofErr w:type="spellEnd"/>
     </w:p>
     <w:p>
       <w:pPr>
@@ -5033,23 +4590,7 @@
           <w:szCs w:val="28"/>
           <w:lang w:val="uk-UA"/>
         </w:rPr>
-        <w:t xml:space="preserve"> є множиною усіх точок у двовимірному евклідовому просторі, обмежених простою замкненою ламаною, яка містить три рівні за довжиною ланки, кут між якими становить 60°. Оскільки правильний  трикутник є двовимірною фігурою, то його аналогом  в гіперплощині є відрізок. Для того, щоб утворити відрізок, треба з точки в </w:t>
-      </w:r>
-      <w:proofErr w:type="spellStart"/>
-      <w:r>
-        <w:rPr>
-          <w:szCs w:val="28"/>
-          <w:lang w:val="uk-UA"/>
-        </w:rPr>
-        <w:t>нульвимірному</w:t>
-      </w:r>
-      <w:proofErr w:type="spellEnd"/>
-      <w:r>
-        <w:rPr>
-          <w:szCs w:val="28"/>
-          <w:lang w:val="uk-UA"/>
-        </w:rPr>
-        <w:t xml:space="preserve"> просторі витягнути ще одну в одновимірний. Для того</w:t>
+        <w:t xml:space="preserve"> є множиною усіх точок у двовимірному евклідовому просторі, обмежених простою замкненою ламаною, яка містить три рівні за довжиною ланки, кут між якими становить 60°. Оскільки правильний  трикутник є двовимірною фігурою, то його аналогом  в гіперплощині є відрізок. Для того, щоб утворити відрізок, треба з точки в нульвимірному просторі витягнути ще одну в одновимірний. Для того</w:t>
       </w:r>
       <w:r>
         <w:rPr>
@@ -5502,9 +5043,57 @@
           <w:szCs w:val="28"/>
           <w:lang w:val="uk-UA"/>
         </w:rPr>
-        <w:t xml:space="preserve">Правильний </w:t>
-      </w:r>
-      <w:proofErr w:type="spellStart"/>
+        <w:t>Правильний пентахор</w:t>
+      </w:r>
+      <w:r>
+        <w:rPr>
+          <w:szCs w:val="28"/>
+          <w:lang w:val="uk-UA"/>
+        </w:rPr>
+        <w:t xml:space="preserve"> є множиною усіх точок </w:t>
+      </w:r>
+      <w:r>
+        <w:rPr>
+          <w:szCs w:val="28"/>
+          <w:lang w:val="uk-UA"/>
+        </w:rPr>
+        <w:t>в</w:t>
+      </w:r>
+      <w:r>
+        <w:rPr>
+          <w:szCs w:val="28"/>
+          <w:lang w:val="uk-UA"/>
+        </w:rPr>
+        <w:t xml:space="preserve"> евклідовому чотиривимірному просторі, які обмежені замкненою тривимірною поверхнею, </w:t>
+      </w:r>
+      <w:r>
+        <w:rPr>
+          <w:szCs w:val="28"/>
+          <w:lang w:val="uk-UA"/>
+        </w:rPr>
+        <w:t>що</w:t>
+      </w:r>
+      <w:r>
+        <w:rPr>
+          <w:szCs w:val="28"/>
+          <w:lang w:val="uk-UA"/>
+        </w:rPr>
+        <w:t xml:space="preserve"> складається із п’яти комірок</w:t>
+      </w:r>
+      <w:r>
+        <w:rPr>
+          <w:szCs w:val="28"/>
+          <w:lang w:val="uk-UA"/>
+        </w:rPr>
+        <w:t xml:space="preserve">. </w:t>
+      </w:r>
+      <w:r>
+        <w:rPr>
+          <w:szCs w:val="28"/>
+          <w:lang w:val="uk-UA"/>
+        </w:rPr>
+        <w:t xml:space="preserve">Такий </w:t>
+      </w:r>
       <w:r>
         <w:rPr>
           <w:i/>
@@ -5512,77 +5101,7 @@
           <w:szCs w:val="28"/>
           <w:lang w:val="uk-UA"/>
         </w:rPr>
-        <w:t>пентахор</w:t>
-      </w:r>
-      <w:proofErr w:type="spellEnd"/>
-      <w:r>
-        <w:rPr>
-          <w:szCs w:val="28"/>
-          <w:lang w:val="uk-UA"/>
-        </w:rPr>
-        <w:t xml:space="preserve"> є множиною усіх точок </w:t>
-      </w:r>
-      <w:r>
-        <w:rPr>
-          <w:szCs w:val="28"/>
-          <w:lang w:val="uk-UA"/>
-        </w:rPr>
-        <w:t>в</w:t>
-      </w:r>
-      <w:r>
-        <w:rPr>
-          <w:szCs w:val="28"/>
-          <w:lang w:val="uk-UA"/>
-        </w:rPr>
-        <w:t xml:space="preserve"> евклідовому чотиривимірному просторі, які обмежені замкненою тривимірною поверхнею, </w:t>
-      </w:r>
-      <w:r>
-        <w:rPr>
-          <w:szCs w:val="28"/>
-          <w:lang w:val="uk-UA"/>
-        </w:rPr>
-        <w:t>що</w:t>
-      </w:r>
-      <w:r>
-        <w:rPr>
-          <w:szCs w:val="28"/>
-          <w:lang w:val="uk-UA"/>
-        </w:rPr>
-        <w:t xml:space="preserve"> складається із п’яти комірок</w:t>
-      </w:r>
-      <w:r>
-        <w:rPr>
-          <w:szCs w:val="28"/>
-          <w:lang w:val="uk-UA"/>
-        </w:rPr>
-        <w:t xml:space="preserve">. </w:t>
-      </w:r>
-      <w:r>
-        <w:rPr>
-          <w:szCs w:val="28"/>
-          <w:lang w:val="uk-UA"/>
-        </w:rPr>
-        <w:t xml:space="preserve">Такий </w:t>
-      </w:r>
-      <w:proofErr w:type="spellStart"/>
-      <w:r>
-        <w:rPr>
-          <w:i/>
-          <w:iCs/>
-          <w:szCs w:val="28"/>
-          <w:lang w:val="uk-UA"/>
-        </w:rPr>
-        <w:t>пентахор</w:t>
-      </w:r>
-      <w:proofErr w:type="spellEnd"/>
-      <w:r>
-        <w:rPr>
-          <w:i/>
-          <w:iCs/>
-          <w:szCs w:val="28"/>
-          <w:lang w:val="uk-UA"/>
-        </w:rPr>
-        <w:t xml:space="preserve"> </w:t>
+        <w:t xml:space="preserve">пентахор </w:t>
       </w:r>
       <w:r>
         <w:rPr>
@@ -5974,19 +5493,11 @@
                 <w:lang w:val="uk-UA"/>
               </w:rPr>
             </w:pPr>
-            <w:proofErr w:type="spellStart"/>
-            <w:r>
-              <w:rPr>
-                <w:lang w:val="uk-UA"/>
-              </w:rPr>
-              <w:t>Рівностонній</w:t>
-            </w:r>
-            <w:proofErr w:type="spellEnd"/>
-            <w:r>
-              <w:rPr>
-                <w:lang w:val="uk-UA"/>
-              </w:rPr>
-              <w:t xml:space="preserve"> трикутник</w:t>
+            <w:r>
+              <w:rPr>
+                <w:lang w:val="uk-UA"/>
+              </w:rPr>
+              <w:t>Рівностонній трикутник</w:t>
             </w:r>
           </w:p>
         </w:tc>
@@ -6182,16 +5693,8 @@
               <w:rPr>
                 <w:lang w:val="uk-UA"/>
               </w:rPr>
-              <w:t xml:space="preserve">Правильний </w:t>
-            </w:r>
-            <w:proofErr w:type="spellStart"/>
-            <w:r>
-              <w:rPr>
-                <w:lang w:val="uk-UA"/>
-              </w:rPr>
-              <w:t>пентахор</w:t>
-            </w:r>
-            <w:proofErr w:type="spellEnd"/>
+              <w:t>Правильний пентахор</w:t>
+            </w:r>
           </w:p>
         </w:tc>
         <w:tc>
@@ -6312,21 +5815,7 @@
         <w:rPr>
           <w:lang w:val="uk-UA"/>
         </w:rPr>
-        <w:t xml:space="preserve"> 1.2. порівняння кількості вершин, граней, сторін, комірок у точки, відрізка, рівностороннього трикутника, правильного тетраедра та правильного </w:t>
-      </w:r>
-      <w:proofErr w:type="spellStart"/>
-      <w:r>
-        <w:rPr>
-          <w:lang w:val="uk-UA"/>
-        </w:rPr>
-        <w:t>пентахора</w:t>
-      </w:r>
-      <w:proofErr w:type="spellEnd"/>
-      <w:r>
-        <w:rPr>
-          <w:lang w:val="uk-UA"/>
-        </w:rPr>
-        <w:t>.</w:t>
+        <w:t xml:space="preserve"> 1.2. порівняння кількості вершин, граней, сторін, комірок у точки, відрізка, рівностороннього трикутника, правильного тетраедра та правильного пентахора.</w:t>
       </w:r>
     </w:p>
     <w:p>
@@ -6394,39 +5883,7 @@
           <w:szCs w:val="28"/>
           <w:lang w:val="uk-UA"/>
         </w:rPr>
-        <w:t xml:space="preserve">є множиною усі точок у </w:t>
-      </w:r>
-      <w:proofErr w:type="spellStart"/>
-      <w:r>
-        <w:rPr>
-          <w:szCs w:val="28"/>
-          <w:lang w:val="uk-UA"/>
-        </w:rPr>
-        <w:t>дво</w:t>
-      </w:r>
-      <w:proofErr w:type="spellEnd"/>
-      <w:r>
-        <w:rPr>
-          <w:szCs w:val="28"/>
-          <w:lang w:val="uk-UA"/>
-        </w:rPr>
-        <w:t xml:space="preserve">-, три- та чотиривимірному просторі з декартовою системою координат, обмежених одно-, </w:t>
-      </w:r>
-      <w:proofErr w:type="spellStart"/>
-      <w:r>
-        <w:rPr>
-          <w:szCs w:val="28"/>
-          <w:lang w:val="uk-UA"/>
-        </w:rPr>
-        <w:t>дво</w:t>
-      </w:r>
-      <w:proofErr w:type="spellEnd"/>
-      <w:r>
-        <w:rPr>
-          <w:szCs w:val="28"/>
-          <w:lang w:val="uk-UA"/>
-        </w:rPr>
-        <w:t xml:space="preserve">- та тривимірною поверхнею, яку називають колом, сферою та гіперсферою. Пояснити закономірність розташування точок цих поверхонь важко, але можливо. Якщо обрано яку-небудь точку </w:t>
+        <w:t xml:space="preserve">є множиною усі точок у дво-, три- та чотиривимірному просторі з декартовою системою координат, обмежених одно-, дво- та тривимірною поверхнею, яку називають колом, сферою та гіперсферою. Пояснити закономірність розташування точок цих поверхонь важко, але можливо. Якщо обрано яку-небудь точку </w:t>
       </w:r>
       <w:r>
         <w:rPr>
@@ -9184,55 +8641,7 @@
           <w:szCs w:val="28"/>
           <w:lang w:val="uk-UA"/>
         </w:rPr>
-        <w:t xml:space="preserve"> чотиривимірному евклідовому просторі з прямокутною системою координат? Насамперед, їх декілька: </w:t>
-      </w:r>
-      <w:proofErr w:type="spellStart"/>
-      <w:r>
-        <w:rPr>
-          <w:szCs w:val="28"/>
-          <w:lang w:val="uk-UA"/>
-        </w:rPr>
-        <w:t>сферіндр</w:t>
-      </w:r>
-      <w:proofErr w:type="spellEnd"/>
-      <w:r>
-        <w:rPr>
-          <w:szCs w:val="28"/>
-          <w:lang w:val="uk-UA"/>
-        </w:rPr>
-        <w:t xml:space="preserve">, </w:t>
-      </w:r>
-      <w:proofErr w:type="spellStart"/>
-      <w:r>
-        <w:rPr>
-          <w:szCs w:val="28"/>
-          <w:lang w:val="uk-UA"/>
-        </w:rPr>
-        <w:t>кубіндр</w:t>
-      </w:r>
-      <w:proofErr w:type="spellEnd"/>
-      <w:r>
-        <w:rPr>
-          <w:szCs w:val="28"/>
-          <w:lang w:val="uk-UA"/>
-        </w:rPr>
-        <w:t xml:space="preserve"> та </w:t>
-      </w:r>
-      <w:proofErr w:type="spellStart"/>
-      <w:r>
-        <w:rPr>
-          <w:szCs w:val="28"/>
-          <w:lang w:val="uk-UA"/>
-        </w:rPr>
-        <w:t>дуоциліндр</w:t>
-      </w:r>
-      <w:proofErr w:type="spellEnd"/>
-      <w:r>
-        <w:rPr>
-          <w:szCs w:val="28"/>
-          <w:lang w:val="uk-UA"/>
-        </w:rPr>
-        <w:t>.</w:t>
+        <w:t xml:space="preserve"> чотиривимірному евклідовому просторі з прямокутною системою координат? Насамперед, їх декілька: сферіндр, кубіндр та дуоциліндр.</w:t>
       </w:r>
     </w:p>
     <w:p>
@@ -9245,21 +8654,12 @@
           <w:lang w:val="uk-UA"/>
         </w:rPr>
       </w:pPr>
-      <w:proofErr w:type="spellStart"/>
-      <w:r>
-        <w:rPr>
-          <w:szCs w:val="28"/>
-          <w:lang w:val="uk-UA"/>
-        </w:rPr>
-        <w:t>Сферіндр</w:t>
-      </w:r>
-      <w:proofErr w:type="spellEnd"/>
-      <w:r>
-        <w:rPr>
-          <w:szCs w:val="28"/>
-          <w:lang w:val="uk-UA"/>
-        </w:rPr>
-        <w:t xml:space="preserve"> – це геометричне місце точок, які належать множині:</w:t>
+      <w:r>
+        <w:rPr>
+          <w:szCs w:val="28"/>
+          <w:lang w:val="uk-UA"/>
+        </w:rPr>
+        <w:t>Сферіндр – це геометричне місце точок, які належать множині:</w:t>
       </w:r>
     </w:p>
     <w:p>
@@ -9646,23 +9046,7 @@
           <w:lang w:val="uk-UA"/>
         </w:rPr>
         <w:lastRenderedPageBreak/>
-        <w:t xml:space="preserve">Отже, </w:t>
-      </w:r>
-      <w:proofErr w:type="spellStart"/>
-      <w:r>
-        <w:rPr>
-          <w:szCs w:val="28"/>
-          <w:lang w:val="uk-UA"/>
-        </w:rPr>
-        <w:t>сферіндр</w:t>
-      </w:r>
-      <w:proofErr w:type="spellEnd"/>
-      <w:r>
-        <w:rPr>
-          <w:szCs w:val="28"/>
-          <w:lang w:val="uk-UA"/>
-        </w:rPr>
-        <w:t xml:space="preserve"> </w:t>
+        <w:t xml:space="preserve">Отже, сферіндр </w:t>
       </w:r>
       <w:r>
         <w:rPr>
@@ -9671,23 +9055,13 @@
         </w:rPr>
         <w:t xml:space="preserve">є декартовим добутком тривимірної кулі та відрізка. </w:t>
       </w:r>
-      <w:proofErr w:type="spellStart"/>
       <w:r>
         <w:rPr>
           <w:rFonts w:eastAsiaTheme="minorEastAsia"/>
           <w:szCs w:val="28"/>
           <w:lang w:val="uk-UA"/>
         </w:rPr>
-        <w:t>Сферіндр</w:t>
-      </w:r>
-      <w:proofErr w:type="spellEnd"/>
-      <w:r>
-        <w:rPr>
-          <w:rFonts w:eastAsiaTheme="minorEastAsia"/>
-          <w:szCs w:val="28"/>
-          <w:lang w:val="uk-UA"/>
-        </w:rPr>
-        <w:t xml:space="preserve"> можна уявити як безліч паралельних куль однакового радіуса у чотиривимірному евклідовому просторі.</w:t>
+        <w:t>Сферіндр можна уявити як безліч паралельних куль однакового радіуса у чотиривимірному евклідовому просторі.</w:t>
       </w:r>
     </w:p>
     <w:p>
@@ -9701,23 +9075,13 @@
           <w:lang w:val="uk-UA"/>
         </w:rPr>
       </w:pPr>
-      <w:proofErr w:type="spellStart"/>
       <w:r>
         <w:rPr>
           <w:rFonts w:eastAsiaTheme="minorEastAsia"/>
           <w:szCs w:val="28"/>
           <w:lang w:val="uk-UA"/>
         </w:rPr>
-        <w:t>Кубіндр</w:t>
-      </w:r>
-      <w:proofErr w:type="spellEnd"/>
-      <w:r>
-        <w:rPr>
-          <w:rFonts w:eastAsiaTheme="minorEastAsia"/>
-          <w:szCs w:val="28"/>
-          <w:lang w:val="uk-UA"/>
-        </w:rPr>
-        <w:t xml:space="preserve"> – це геометричне місце точок, які належать множині:</w:t>
+        <w:t>Кубіндр – це геометричне місце точок, які належать множині:</w:t>
       </w:r>
     </w:p>
     <w:p>
@@ -10203,43 +9567,7 @@
           <w:szCs w:val="28"/>
           <w:lang w:val="uk-UA"/>
         </w:rPr>
-        <w:t xml:space="preserve">Отже, </w:t>
-      </w:r>
-      <w:proofErr w:type="spellStart"/>
-      <w:r>
-        <w:rPr>
-          <w:rFonts w:eastAsiaTheme="minorEastAsia"/>
-          <w:szCs w:val="28"/>
-          <w:lang w:val="uk-UA"/>
-        </w:rPr>
-        <w:t>кубіндр</w:t>
-      </w:r>
-      <w:proofErr w:type="spellEnd"/>
-      <w:r>
-        <w:rPr>
-          <w:rFonts w:eastAsiaTheme="minorEastAsia"/>
-          <w:szCs w:val="28"/>
-          <w:lang w:val="uk-UA"/>
-        </w:rPr>
-        <w:t xml:space="preserve"> є декартовим добутком круга та квадрата. </w:t>
-      </w:r>
-      <w:proofErr w:type="spellStart"/>
-      <w:r>
-        <w:rPr>
-          <w:rFonts w:eastAsiaTheme="minorEastAsia"/>
-          <w:szCs w:val="28"/>
-          <w:lang w:val="uk-UA"/>
-        </w:rPr>
-        <w:t>Кубіндр</w:t>
-      </w:r>
-      <w:proofErr w:type="spellEnd"/>
-      <w:r>
-        <w:rPr>
-          <w:rFonts w:eastAsiaTheme="minorEastAsia"/>
-          <w:szCs w:val="28"/>
-          <w:lang w:val="uk-UA"/>
-        </w:rPr>
-        <w:t xml:space="preserve"> можна уявити як безліч паралельних кубів однакового розміру </w:t>
+        <w:t xml:space="preserve">Отже, кубіндр є декартовим добутком круга та квадрата. Кубіндр можна уявити як безліч паралельних кубів однакового розміру </w:t>
       </w:r>
       <w:r>
         <w:rPr>
@@ -10275,77 +9603,23 @@
           <w:szCs w:val="28"/>
           <w:lang w:val="uk-UA"/>
         </w:rPr>
-        <w:t xml:space="preserve">Окрім </w:t>
-      </w:r>
-      <w:proofErr w:type="spellStart"/>
+        <w:t xml:space="preserve">Окрім кубіндра та сферіндра, </w:t>
+      </w:r>
       <w:r>
         <w:rPr>
           <w:rFonts w:eastAsiaTheme="minorEastAsia"/>
           <w:szCs w:val="28"/>
           <w:lang w:val="uk-UA"/>
         </w:rPr>
-        <w:t>кубіндра</w:t>
-      </w:r>
-      <w:proofErr w:type="spellEnd"/>
+        <w:t>в</w:t>
+      </w:r>
       <w:r>
         <w:rPr>
           <w:rFonts w:eastAsiaTheme="minorEastAsia"/>
           <w:szCs w:val="28"/>
           <w:lang w:val="uk-UA"/>
         </w:rPr>
-        <w:t xml:space="preserve"> та </w:t>
-      </w:r>
-      <w:proofErr w:type="spellStart"/>
-      <w:r>
-        <w:rPr>
-          <w:rFonts w:eastAsiaTheme="minorEastAsia"/>
-          <w:szCs w:val="28"/>
-          <w:lang w:val="uk-UA"/>
-        </w:rPr>
-        <w:t>сферіндра</w:t>
-      </w:r>
-      <w:proofErr w:type="spellEnd"/>
-      <w:r>
-        <w:rPr>
-          <w:rFonts w:eastAsiaTheme="minorEastAsia"/>
-          <w:szCs w:val="28"/>
-          <w:lang w:val="uk-UA"/>
-        </w:rPr>
-        <w:t xml:space="preserve">, </w:t>
-      </w:r>
-      <w:r>
-        <w:rPr>
-          <w:rFonts w:eastAsiaTheme="minorEastAsia"/>
-          <w:szCs w:val="28"/>
-          <w:lang w:val="uk-UA"/>
-        </w:rPr>
-        <w:t>в</w:t>
-      </w:r>
-      <w:r>
-        <w:rPr>
-          <w:rFonts w:eastAsiaTheme="minorEastAsia"/>
-          <w:szCs w:val="28"/>
-          <w:lang w:val="uk-UA"/>
-        </w:rPr>
-        <w:t xml:space="preserve"> чотиривимірному просторі існує ще один аналог циліндра – </w:t>
-      </w:r>
-      <w:proofErr w:type="spellStart"/>
-      <w:r>
-        <w:rPr>
-          <w:rFonts w:eastAsiaTheme="minorEastAsia"/>
-          <w:szCs w:val="28"/>
-          <w:lang w:val="uk-UA"/>
-        </w:rPr>
-        <w:t>дуоциліндр</w:t>
-      </w:r>
-      <w:proofErr w:type="spellEnd"/>
-      <w:r>
-        <w:rPr>
-          <w:rFonts w:eastAsiaTheme="minorEastAsia"/>
-          <w:szCs w:val="28"/>
-          <w:lang w:val="uk-UA"/>
-        </w:rPr>
-        <w:t>.</w:t>
+        <w:t xml:space="preserve"> чотиривимірному просторі існує ще один аналог циліндра – дуоциліндр.</w:t>
       </w:r>
     </w:p>
     <w:p>
@@ -10359,23 +9633,13 @@
           <w:lang w:val="uk-UA"/>
         </w:rPr>
       </w:pPr>
-      <w:proofErr w:type="spellStart"/>
       <w:r>
         <w:rPr>
           <w:rFonts w:eastAsiaTheme="minorEastAsia"/>
           <w:szCs w:val="28"/>
           <w:lang w:val="uk-UA"/>
         </w:rPr>
-        <w:t>Дуоциліндр</w:t>
-      </w:r>
-      <w:proofErr w:type="spellEnd"/>
-      <w:r>
-        <w:rPr>
-          <w:rFonts w:eastAsiaTheme="minorEastAsia"/>
-          <w:szCs w:val="28"/>
-          <w:lang w:val="uk-UA"/>
-        </w:rPr>
-        <w:t xml:space="preserve"> – це геометричне місце точок, які належать множині:</w:t>
+        <w:t>Дуоциліндр – це геометричне місце точок, які належать множині:</w:t>
       </w:r>
     </w:p>
     <w:p>
@@ -10722,51 +9986,23 @@
           <w:szCs w:val="28"/>
           <w:lang w:val="uk-UA"/>
         </w:rPr>
-        <w:t xml:space="preserve">Отже, </w:t>
-      </w:r>
-      <w:proofErr w:type="spellStart"/>
+        <w:t>Отже, дуоциліндр є декартовим добутком двох кругів.</w:t>
+      </w:r>
       <w:r>
         <w:rPr>
           <w:rFonts w:eastAsiaTheme="minorEastAsia"/>
           <w:szCs w:val="28"/>
           <w:lang w:val="uk-UA"/>
         </w:rPr>
-        <w:t>дуоциліндр</w:t>
-      </w:r>
-      <w:proofErr w:type="spellEnd"/>
+        <w:t xml:space="preserve"> </w:t>
+      </w:r>
       <w:r>
         <w:rPr>
           <w:rFonts w:eastAsiaTheme="minorEastAsia"/>
           <w:szCs w:val="28"/>
           <w:lang w:val="uk-UA"/>
         </w:rPr>
-        <w:t xml:space="preserve"> є декартовим добутком двох кругів.</w:t>
-      </w:r>
-      <w:r>
-        <w:rPr>
-          <w:rFonts w:eastAsiaTheme="minorEastAsia"/>
-          <w:szCs w:val="28"/>
-          <w:lang w:val="uk-UA"/>
-        </w:rPr>
-        <w:t xml:space="preserve"> </w:t>
-      </w:r>
-      <w:proofErr w:type="spellStart"/>
-      <w:r>
-        <w:rPr>
-          <w:rFonts w:eastAsiaTheme="minorEastAsia"/>
-          <w:szCs w:val="28"/>
-          <w:lang w:val="uk-UA"/>
-        </w:rPr>
-        <w:t>Дуоциліндр</w:t>
-      </w:r>
-      <w:proofErr w:type="spellEnd"/>
-      <w:r>
-        <w:rPr>
-          <w:rFonts w:eastAsiaTheme="minorEastAsia"/>
-          <w:szCs w:val="28"/>
-          <w:lang w:val="uk-UA"/>
-        </w:rPr>
-        <w:t xml:space="preserve"> можна представити як безліч паралельних циліндрів, висота кожного з яких залежить від відстані по осі </w:t>
+        <w:t xml:space="preserve">Дуоциліндр можна представити як безліч паралельних циліндрів, висота кожного з яких залежить від відстані по осі </w:t>
       </w:r>
       <w:r>
         <w:rPr>
@@ -11234,21 +10470,12 @@
         </w:rPr>
         <w:t>’</w:t>
       </w:r>
-      <w:proofErr w:type="spellStart"/>
-      <w:r>
-        <w:rPr>
-          <w:szCs w:val="28"/>
-          <w:lang w:val="uk-UA"/>
-        </w:rPr>
-        <w:t>єкт</w:t>
-      </w:r>
-      <w:proofErr w:type="spellEnd"/>
-      <w:r>
-        <w:rPr>
-          <w:szCs w:val="28"/>
-          <w:lang w:val="uk-UA"/>
-        </w:rPr>
-        <w:t>, при цьому він бачить лиш</w:t>
+      <w:r>
+        <w:rPr>
+          <w:szCs w:val="28"/>
+          <w:lang w:val="uk-UA"/>
+        </w:rPr>
+        <w:t>єкт, при цьому він бачить лиш</w:t>
       </w:r>
       <w:r>
         <w:rPr>
@@ -11341,39 +10568,7 @@
           <w:szCs w:val="28"/>
           <w:lang w:val="uk-UA"/>
         </w:rPr>
-        <w:t xml:space="preserve">-вимірний об’єкт повністю, він зможе побачити лише його перспективну </w:t>
-      </w:r>
-      <w:proofErr w:type="spellStart"/>
-      <w:r>
-        <w:rPr>
-          <w:szCs w:val="28"/>
-          <w:lang w:val="uk-UA"/>
-        </w:rPr>
-        <w:t>проєкцію</w:t>
-      </w:r>
-      <w:proofErr w:type="spellEnd"/>
-      <w:r>
-        <w:rPr>
-          <w:szCs w:val="28"/>
-          <w:lang w:val="uk-UA"/>
-        </w:rPr>
-        <w:t xml:space="preserve"> на гіперплощину. Перспективна </w:t>
-      </w:r>
-      <w:proofErr w:type="spellStart"/>
-      <w:r>
-        <w:rPr>
-          <w:szCs w:val="28"/>
-          <w:lang w:val="uk-UA"/>
-        </w:rPr>
-        <w:t>проєкція</w:t>
-      </w:r>
-      <w:proofErr w:type="spellEnd"/>
-      <w:r>
-        <w:rPr>
-          <w:szCs w:val="28"/>
-          <w:lang w:val="uk-UA"/>
-        </w:rPr>
-        <w:t xml:space="preserve"> – </w:t>
+        <w:t xml:space="preserve">-вимірний об’єкт повністю, він зможе побачити лише його перспективну проєкцію на гіперплощину. Перспективна проєкція – </w:t>
       </w:r>
       <w:r>
         <w:rPr>
@@ -11387,23 +10582,7 @@
           <w:szCs w:val="28"/>
           <w:lang w:val="uk-UA"/>
         </w:rPr>
-        <w:t xml:space="preserve">така </w:t>
-      </w:r>
-      <w:proofErr w:type="spellStart"/>
-      <w:r>
-        <w:rPr>
-          <w:szCs w:val="28"/>
-          <w:lang w:val="uk-UA"/>
-        </w:rPr>
-        <w:t>проєкція</w:t>
-      </w:r>
-      <w:proofErr w:type="spellEnd"/>
-      <w:r>
-        <w:rPr>
-          <w:szCs w:val="28"/>
-          <w:lang w:val="uk-UA"/>
-        </w:rPr>
-        <w:t xml:space="preserve">, яку ми використали при моделюванні зору </w:t>
+        <w:t xml:space="preserve">така проєкція, яку ми використали при моделюванні зору </w:t>
       </w:r>
       <w:r>
         <w:rPr>
@@ -11417,23 +10596,7 @@
           <w:szCs w:val="28"/>
           <w:lang w:val="uk-UA"/>
         </w:rPr>
-        <w:t xml:space="preserve"> цьому розділі. Вона не дає змоги побачити точки, які розташовані за точкою перетину </w:t>
-      </w:r>
-      <w:proofErr w:type="spellStart"/>
-      <w:r>
-        <w:rPr>
-          <w:szCs w:val="28"/>
-          <w:lang w:val="uk-UA"/>
-        </w:rPr>
-        <w:t>променя</w:t>
-      </w:r>
-      <w:proofErr w:type="spellEnd"/>
-      <w:r>
-        <w:rPr>
-          <w:szCs w:val="28"/>
-          <w:lang w:val="uk-UA"/>
-        </w:rPr>
-        <w:t xml:space="preserve"> з тілом на останній осі координат</w:t>
+        <w:t xml:space="preserve"> цьому розділі. Вона не дає змоги побачити точки, які розташовані за точкою перетину променя з тілом на останній осі координат</w:t>
       </w:r>
       <w:r>
         <w:rPr>
@@ -11768,23 +10931,7 @@
           <w:szCs w:val="28"/>
           <w:lang w:val="uk-UA"/>
         </w:rPr>
-        <w:t xml:space="preserve">вимірний спостерігач не зможе побачити навіть повноцінну </w:t>
-      </w:r>
-      <w:proofErr w:type="spellStart"/>
-      <w:r>
-        <w:rPr>
-          <w:szCs w:val="28"/>
-          <w:lang w:val="uk-UA"/>
-        </w:rPr>
-        <w:t>проєкцію</w:t>
-      </w:r>
-      <w:proofErr w:type="spellEnd"/>
-      <w:r>
-        <w:rPr>
-          <w:szCs w:val="28"/>
-          <w:lang w:val="uk-UA"/>
-        </w:rPr>
-        <w:t xml:space="preserve"> </w:t>
+        <w:t xml:space="preserve">вимірний спостерігач не зможе побачити навіть повноцінну проєкцію </w:t>
       </w:r>
       <w:r>
         <w:rPr>
@@ -11817,23 +10964,7 @@
           <w:szCs w:val="28"/>
           <w:lang w:val="uk-UA"/>
         </w:rPr>
-        <w:t xml:space="preserve">вимірного об’єкта. Єдине, що такий спостерігач побачить, так це </w:t>
-      </w:r>
-      <w:proofErr w:type="spellStart"/>
-      <w:r>
-        <w:rPr>
-          <w:szCs w:val="28"/>
-          <w:lang w:val="uk-UA"/>
-        </w:rPr>
-        <w:t>проєкцію</w:t>
-      </w:r>
-      <w:proofErr w:type="spellEnd"/>
-      <w:r>
-        <w:rPr>
-          <w:szCs w:val="28"/>
-          <w:lang w:val="uk-UA"/>
-        </w:rPr>
-        <w:t xml:space="preserve"> тієї частини об’єкта, яка знаходиться на </w:t>
+        <w:t xml:space="preserve">вимірного об’єкта. Єдине, що такий спостерігач побачить, так це проєкцію тієї частини об’єкта, яка знаходиться на </w:t>
       </w:r>
       <w:r>
         <w:rPr>
@@ -11948,23 +11079,7 @@
           <w:szCs w:val="28"/>
           <w:lang w:val="uk-UA"/>
         </w:rPr>
-        <w:t xml:space="preserve"> буде виглядати як </w:t>
-      </w:r>
-      <w:proofErr w:type="spellStart"/>
-      <w:r>
-        <w:rPr>
-          <w:szCs w:val="28"/>
-          <w:lang w:val="uk-UA"/>
-        </w:rPr>
-        <w:t>проєкція</w:t>
-      </w:r>
-      <w:proofErr w:type="spellEnd"/>
-      <w:r>
-        <w:rPr>
-          <w:szCs w:val="28"/>
-          <w:lang w:val="uk-UA"/>
-        </w:rPr>
-        <w:t xml:space="preserve"> квадрата, який різко з’явився і різко зник(рис. 2.3).</w:t>
+        <w:t xml:space="preserve"> буде виглядати як проєкція квадрата, який різко з’явився і різко зник(рис. 2.3).</w:t>
       </w:r>
       <w:r>
         <w:rPr>
@@ -11992,23 +11107,7 @@
           <w:szCs w:val="28"/>
           <w:lang w:val="uk-UA"/>
         </w:rPr>
-        <w:t xml:space="preserve">пояснили чотиривимірні об’єкти як сукупність тривимірних, бо якщо чотиривимірний об’єкт проходитиме через наш тривимірний простір, ми лише  побачимо двовимірну </w:t>
-      </w:r>
-      <w:proofErr w:type="spellStart"/>
-      <w:r>
-        <w:rPr>
-          <w:szCs w:val="28"/>
-          <w:lang w:val="uk-UA"/>
-        </w:rPr>
-        <w:t>проєкцію</w:t>
-      </w:r>
-      <w:proofErr w:type="spellEnd"/>
-      <w:r>
-        <w:rPr>
-          <w:szCs w:val="28"/>
-          <w:lang w:val="uk-UA"/>
-        </w:rPr>
-        <w:t xml:space="preserve"> тривимірного об’єкта, який чомусь буде змінювати свою форму</w:t>
+        <w:t>пояснили чотиривимірні об’єкти як сукупність тривимірних, бо якщо чотиривимірний об’єкт проходитиме через наш тривимірний простір, ми лише  побачимо двовимірну проєкцію тривимірного об’єкта, який чомусь буде змінювати свою форму</w:t>
       </w:r>
       <w:r>
         <w:rPr>
@@ -12132,23 +11231,7 @@
           <w:szCs w:val="28"/>
           <w:lang w:val="uk-UA"/>
         </w:rPr>
-        <w:t xml:space="preserve">Рис. 2.3. Двовимірний спостерігач бачить лише одновимірну  </w:t>
-      </w:r>
-      <w:proofErr w:type="spellStart"/>
-      <w:r>
-        <w:rPr>
-          <w:szCs w:val="28"/>
-          <w:lang w:val="uk-UA"/>
-        </w:rPr>
-        <w:t>проєкцію</w:t>
-      </w:r>
-      <w:proofErr w:type="spellEnd"/>
-      <w:r>
-        <w:rPr>
-          <w:szCs w:val="28"/>
-          <w:lang w:val="uk-UA"/>
-        </w:rPr>
-        <w:t xml:space="preserve"> двовимірного шматочк</w:t>
+        <w:t>Рис. 2.3. Двовимірний спостерігач бачить лише одновимірну  проєкцію двовимірного шматочк</w:t>
       </w:r>
       <w:r>
         <w:rPr>
@@ -12253,23 +11336,7 @@
           <w:szCs w:val="28"/>
           <w:lang w:val="uk-UA"/>
         </w:rPr>
-        <w:t xml:space="preserve">двовимірна </w:t>
-      </w:r>
-      <w:proofErr w:type="spellStart"/>
-      <w:r>
-        <w:rPr>
-          <w:szCs w:val="28"/>
-          <w:lang w:val="uk-UA"/>
-        </w:rPr>
-        <w:t>проєкція</w:t>
-      </w:r>
-      <w:proofErr w:type="spellEnd"/>
-      <w:r>
-        <w:rPr>
-          <w:szCs w:val="28"/>
-          <w:lang w:val="uk-UA"/>
-        </w:rPr>
-        <w:t xml:space="preserve"> </w:t>
+        <w:t xml:space="preserve">двовимірна проєкція </w:t>
       </w:r>
       <w:r>
         <w:rPr>
@@ -12304,23 +11371,7 @@
           <w:szCs w:val="28"/>
           <w:lang w:val="uk-UA"/>
         </w:rPr>
-        <w:t xml:space="preserve"> </w:t>
-      </w:r>
-      <w:proofErr w:type="spellStart"/>
-      <w:r>
-        <w:rPr>
-          <w:szCs w:val="28"/>
-          <w:lang w:val="uk-UA"/>
-        </w:rPr>
-        <w:t>дуоциліндра</w:t>
-      </w:r>
-      <w:proofErr w:type="spellEnd"/>
-      <w:r>
-        <w:rPr>
-          <w:szCs w:val="28"/>
-          <w:lang w:val="uk-UA"/>
-        </w:rPr>
-        <w:t>, поверненого під певним кутом у чотиривимірному просторі.</w:t>
+        <w:t xml:space="preserve"> дуоциліндра, поверненого під певним кутом у чотиривимірному просторі.</w:t>
       </w:r>
     </w:p>
     <w:p>
@@ -12418,23 +11469,7 @@
           <w:szCs w:val="28"/>
           <w:lang w:val="uk-UA"/>
         </w:rPr>
-        <w:t xml:space="preserve">нуль-, одно-, двовимірний об’єкт. Людина також може намалювати </w:t>
-      </w:r>
-      <w:proofErr w:type="spellStart"/>
-      <w:r>
-        <w:rPr>
-          <w:szCs w:val="28"/>
-          <w:lang w:val="uk-UA"/>
-        </w:rPr>
-        <w:t>проєкцію</w:t>
-      </w:r>
-      <w:proofErr w:type="spellEnd"/>
-      <w:r>
-        <w:rPr>
-          <w:szCs w:val="28"/>
-          <w:lang w:val="uk-UA"/>
-        </w:rPr>
-        <w:t xml:space="preserve"> тривимірного об’єкта. Але </w:t>
+        <w:t xml:space="preserve">нуль-, одно-, двовимірний об’єкт. Людина також може намалювати проєкцію тривимірного об’єкта. Але </w:t>
       </w:r>
       <w:r>
         <w:rPr>
@@ -12448,39 +11483,7 @@
           <w:szCs w:val="28"/>
           <w:lang w:val="uk-UA"/>
         </w:rPr>
-        <w:t xml:space="preserve">дуже складно намалювати </w:t>
-      </w:r>
-      <w:proofErr w:type="spellStart"/>
-      <w:r>
-        <w:rPr>
-          <w:szCs w:val="28"/>
-          <w:lang w:val="uk-UA"/>
-        </w:rPr>
-        <w:t>проєкцію</w:t>
-      </w:r>
-      <w:proofErr w:type="spellEnd"/>
-      <w:r>
-        <w:rPr>
-          <w:szCs w:val="28"/>
-          <w:lang w:val="uk-UA"/>
-        </w:rPr>
-        <w:t xml:space="preserve"> перетину чотиривимірного об’єкта з тривимірним простором, бо для цього треба провести безліч математичних операцій. А оскільки комп’ютер може провести досить багато таких операцій, то за допомогою комп’ютерної графіки доволі легко зобразити ту саму </w:t>
-      </w:r>
-      <w:proofErr w:type="spellStart"/>
-      <w:r>
-        <w:rPr>
-          <w:szCs w:val="28"/>
-          <w:lang w:val="uk-UA"/>
-        </w:rPr>
-        <w:t>проєкцію</w:t>
-      </w:r>
-      <w:proofErr w:type="spellEnd"/>
-      <w:r>
-        <w:rPr>
-          <w:szCs w:val="28"/>
-          <w:lang w:val="uk-UA"/>
-        </w:rPr>
-        <w:t>.</w:t>
+        <w:t>дуже складно намалювати проєкцію перетину чотиривимірного об’єкта з тривимірним простором, бо для цього треба провести безліч математичних операцій. А оскільки комп’ютер може провести досить багато таких операцій, то за допомогою комп’ютерної графіки доволі легко зобразити ту саму проєкцію.</w:t>
       </w:r>
     </w:p>
     <w:p>
@@ -12512,55 +11515,7 @@
           <w:szCs w:val="28"/>
           <w:lang w:val="uk-UA"/>
         </w:rPr>
-        <w:t xml:space="preserve"> комп’ютерній графіці називається рей </w:t>
-      </w:r>
-      <w:proofErr w:type="spellStart"/>
-      <w:r>
-        <w:rPr>
-          <w:szCs w:val="28"/>
-          <w:lang w:val="uk-UA"/>
-        </w:rPr>
-        <w:t>кастінгом</w:t>
-      </w:r>
-      <w:proofErr w:type="spellEnd"/>
-      <w:r>
-        <w:rPr>
-          <w:szCs w:val="28"/>
-          <w:lang w:val="uk-UA"/>
-        </w:rPr>
-        <w:t xml:space="preserve">. Проте рей </w:t>
-      </w:r>
-      <w:proofErr w:type="spellStart"/>
-      <w:r>
-        <w:rPr>
-          <w:szCs w:val="28"/>
-          <w:lang w:val="uk-UA"/>
-        </w:rPr>
-        <w:t>марчінг</w:t>
-      </w:r>
-      <w:proofErr w:type="spellEnd"/>
-      <w:r>
-        <w:rPr>
-          <w:szCs w:val="28"/>
-          <w:lang w:val="uk-UA"/>
-        </w:rPr>
-        <w:t xml:space="preserve"> значно легше використати для </w:t>
-      </w:r>
-      <w:proofErr w:type="spellStart"/>
-      <w:r>
-        <w:rPr>
-          <w:szCs w:val="28"/>
-          <w:lang w:val="uk-UA"/>
-        </w:rPr>
-        <w:t>рендеру</w:t>
-      </w:r>
-      <w:proofErr w:type="spellEnd"/>
-      <w:r>
-        <w:rPr>
-          <w:szCs w:val="28"/>
-          <w:lang w:val="uk-UA"/>
-        </w:rPr>
-        <w:t xml:space="preserve"> чотиривимірних об’</w:t>
+        <w:t xml:space="preserve"> комп’ютерній графіці називається рей кастінгом. Проте рей марчінг значно легше використати для рендеру чотиривимірних об’</w:t>
       </w:r>
       <w:r>
         <w:rPr>
@@ -12575,39 +11530,7 @@
           <w:lang w:val="uk-UA"/>
         </w:rPr>
         <w:lastRenderedPageBreak/>
-        <w:t xml:space="preserve">знання формул перетину </w:t>
-      </w:r>
-      <w:proofErr w:type="spellStart"/>
-      <w:r>
-        <w:rPr>
-          <w:szCs w:val="28"/>
-          <w:lang w:val="uk-UA"/>
-        </w:rPr>
-        <w:t>променя</w:t>
-      </w:r>
-      <w:proofErr w:type="spellEnd"/>
-      <w:r>
-        <w:rPr>
-          <w:szCs w:val="28"/>
-          <w:lang w:val="uk-UA"/>
-        </w:rPr>
-        <w:t xml:space="preserve"> з об’єктом, до того ж рей </w:t>
-      </w:r>
-      <w:proofErr w:type="spellStart"/>
-      <w:r>
-        <w:rPr>
-          <w:szCs w:val="28"/>
-          <w:lang w:val="uk-UA"/>
-        </w:rPr>
-        <w:t>марчінг</w:t>
-      </w:r>
-      <w:proofErr w:type="spellEnd"/>
-      <w:r>
-        <w:rPr>
-          <w:szCs w:val="28"/>
-          <w:lang w:val="uk-UA"/>
-        </w:rPr>
-        <w:t xml:space="preserve"> дозволяє проводити такі операції з об’єктами, як перетин, різниця</w:t>
+        <w:t>знання формул перетину променя з об’єктом, до того ж рей марчінг дозволяє проводити такі операції з об’єктами, як перетин, різниця</w:t>
       </w:r>
       <w:r>
         <w:rPr>
@@ -12669,33 +11592,7 @@
           <w:szCs w:val="28"/>
           <w:lang w:val="uk-UA"/>
         </w:rPr>
-        <w:t xml:space="preserve">Механізм </w:t>
-      </w:r>
-      <w:proofErr w:type="spellStart"/>
-      <w:r>
-        <w:rPr>
-          <w:rFonts w:ascii="Times New Roman" w:hAnsi="Times New Roman" w:cs="Times New Roman"/>
-          <w:b/>
-          <w:bCs/>
-          <w:color w:val="000000" w:themeColor="text1"/>
-          <w:sz w:val="28"/>
-          <w:szCs w:val="28"/>
-          <w:lang w:val="uk-UA"/>
-        </w:rPr>
-        <w:t>проєкції</w:t>
-      </w:r>
-      <w:proofErr w:type="spellEnd"/>
-      <w:r>
-        <w:rPr>
-          <w:rFonts w:ascii="Times New Roman" w:hAnsi="Times New Roman" w:cs="Times New Roman"/>
-          <w:b/>
-          <w:bCs/>
-          <w:color w:val="000000" w:themeColor="text1"/>
-          <w:sz w:val="28"/>
-          <w:szCs w:val="28"/>
-          <w:lang w:val="uk-UA"/>
-        </w:rPr>
-        <w:t xml:space="preserve"> чотиривимірних фігур</w:t>
+        <w:t>Механізм проєкції чотиривимірних фігур</w:t>
       </w:r>
       <w:bookmarkEnd w:id="11"/>
     </w:p>
@@ -12727,39 +11624,7 @@
           <w:szCs w:val="28"/>
           <w:lang w:val="uk-UA"/>
         </w:rPr>
-        <w:t xml:space="preserve">и її не розглядали, не переміщували, не вертіли, а уявити її буде дуже складно. Тому існує більш простий спосіб візуального представлення чотиривимірних тіл, а саме двовимірна </w:t>
-      </w:r>
-      <w:proofErr w:type="spellStart"/>
-      <w:r>
-        <w:rPr>
-          <w:szCs w:val="28"/>
-          <w:lang w:val="uk-UA"/>
-        </w:rPr>
-        <w:t>проєкція</w:t>
-      </w:r>
-      <w:proofErr w:type="spellEnd"/>
-      <w:r>
-        <w:rPr>
-          <w:szCs w:val="28"/>
-          <w:lang w:val="uk-UA"/>
-        </w:rPr>
-        <w:t xml:space="preserve"> тривимірної </w:t>
-      </w:r>
-      <w:proofErr w:type="spellStart"/>
-      <w:r>
-        <w:rPr>
-          <w:szCs w:val="28"/>
-          <w:lang w:val="uk-UA"/>
-        </w:rPr>
-        <w:t>проєкції</w:t>
-      </w:r>
-      <w:proofErr w:type="spellEnd"/>
-      <w:r>
-        <w:rPr>
-          <w:szCs w:val="28"/>
-          <w:lang w:val="uk-UA"/>
-        </w:rPr>
-        <w:t xml:space="preserve"> чотиривимірного тіла(рис. 2.5).</w:t>
+        <w:t>и її не розглядали, не переміщували, не вертіли, а уявити її буде дуже складно. Тому існує більш простий спосіб візуального представлення чотиривимірних тіл, а саме двовимірна проєкція тривимірної проєкції чотиривимірного тіла(рис. 2.5).</w:t>
       </w:r>
     </w:p>
     <w:p>
@@ -12839,39 +11704,7 @@
           <w:szCs w:val="28"/>
           <w:lang w:val="uk-UA"/>
         </w:rPr>
-        <w:t xml:space="preserve">Рис. 2.5. Двовимірна </w:t>
-      </w:r>
-      <w:proofErr w:type="spellStart"/>
-      <w:r>
-        <w:rPr>
-          <w:szCs w:val="28"/>
-          <w:lang w:val="uk-UA"/>
-        </w:rPr>
-        <w:t>проєкція</w:t>
-      </w:r>
-      <w:proofErr w:type="spellEnd"/>
-      <w:r>
-        <w:rPr>
-          <w:szCs w:val="28"/>
-          <w:lang w:val="uk-UA"/>
-        </w:rPr>
-        <w:t xml:space="preserve"> тривимірної </w:t>
-      </w:r>
-      <w:proofErr w:type="spellStart"/>
-      <w:r>
-        <w:rPr>
-          <w:szCs w:val="28"/>
-          <w:lang w:val="uk-UA"/>
-        </w:rPr>
-        <w:t>проєкції</w:t>
-      </w:r>
-      <w:proofErr w:type="spellEnd"/>
-      <w:r>
-        <w:rPr>
-          <w:szCs w:val="28"/>
-          <w:lang w:val="uk-UA"/>
-        </w:rPr>
-        <w:t xml:space="preserve"> чотиривимірного тіла.</w:t>
+        <w:t>Рис. 2.5. Двовимірна проєкція тривимірної проєкції чотиривимірного тіла.</w:t>
       </w:r>
     </w:p>
     <w:p>
@@ -12903,23 +11736,7 @@
           <w:szCs w:val="28"/>
           <w:lang w:val="uk-UA"/>
         </w:rPr>
-        <w:t xml:space="preserve"> як утворити </w:t>
-      </w:r>
-      <w:proofErr w:type="spellStart"/>
-      <w:r>
-        <w:rPr>
-          <w:szCs w:val="28"/>
-          <w:lang w:val="uk-UA"/>
-        </w:rPr>
-        <w:t>проєкції</w:t>
-      </w:r>
-      <w:proofErr w:type="spellEnd"/>
-      <w:r>
-        <w:rPr>
-          <w:szCs w:val="28"/>
-          <w:lang w:val="uk-UA"/>
-        </w:rPr>
-        <w:t xml:space="preserve"> різних</w:t>
+        <w:t xml:space="preserve"> як утворити проєкції різних</w:t>
       </w:r>
       <w:r>
         <w:rPr>
@@ -12940,39 +11757,7 @@
           <w:szCs w:val="28"/>
           <w:lang w:val="uk-UA"/>
         </w:rPr>
-        <w:t xml:space="preserve"> Дуже важливо розуміти, що ми будемо робити </w:t>
-      </w:r>
-      <w:proofErr w:type="spellStart"/>
-      <w:r>
-        <w:rPr>
-          <w:szCs w:val="28"/>
-          <w:lang w:val="uk-UA"/>
-        </w:rPr>
-        <w:t>проєкції</w:t>
-      </w:r>
-      <w:proofErr w:type="spellEnd"/>
-      <w:r>
-        <w:rPr>
-          <w:szCs w:val="28"/>
-          <w:lang w:val="uk-UA"/>
-        </w:rPr>
-        <w:t xml:space="preserve"> не самих фігур, а лише їх вершин та граней, щоб ми могли своїм двовимірним зором побачити те, що знаходиться всередині тривимірних </w:t>
-      </w:r>
-      <w:proofErr w:type="spellStart"/>
-      <w:r>
-        <w:rPr>
-          <w:szCs w:val="28"/>
-          <w:lang w:val="uk-UA"/>
-        </w:rPr>
-        <w:t>проєкцій</w:t>
-      </w:r>
-      <w:proofErr w:type="spellEnd"/>
-      <w:r>
-        <w:rPr>
-          <w:szCs w:val="28"/>
-          <w:lang w:val="uk-UA"/>
-        </w:rPr>
-        <w:t>.</w:t>
+        <w:t xml:space="preserve"> Дуже важливо розуміти, що ми будемо робити проєкції не самих фігур, а лише їх вершин та граней, щоб ми могли своїм двовимірним зором побачити те, що знаходиться всередині тривимірних проєкцій.</w:t>
       </w:r>
     </w:p>
     <w:p>
@@ -13001,10 +11786,96 @@
           <w:szCs w:val="28"/>
           <w:lang w:val="uk-UA"/>
         </w:rPr>
-        <w:t xml:space="preserve">2.4 </w:t>
-      </w:r>
-      <w:proofErr w:type="spellStart"/>
-      <w:r>
+        <w:t>2.4 Проєкція тесеракта</w:t>
+      </w:r>
+      <w:bookmarkEnd w:id="12"/>
+    </w:p>
+    <w:p>
+      <w:pPr>
+        <w:spacing w:line="360" w:lineRule="auto"/>
+        <w:ind w:firstLine="708"/>
+        <w:jc w:val="both"/>
+        <w:rPr>
+          <w:szCs w:val="28"/>
+          <w:lang w:val="uk-UA"/>
+        </w:rPr>
+      </w:pPr>
+      <w:r>
+        <w:rPr>
+          <w:szCs w:val="28"/>
+          <w:lang w:val="uk-UA"/>
+        </w:rPr>
+        <w:t xml:space="preserve">У першому розділі ми уявили гіперкуб як безліч кубів, які розташовані </w:t>
+      </w:r>
+      <w:r>
+        <w:rPr>
+          <w:szCs w:val="28"/>
+          <w:lang w:val="uk-UA"/>
+        </w:rPr>
+        <w:t>в</w:t>
+      </w:r>
+      <w:r>
+        <w:rPr>
+          <w:szCs w:val="28"/>
+          <w:lang w:val="uk-UA"/>
+        </w:rPr>
+        <w:t xml:space="preserve"> чотиривимірному просторі. Насправді, тут усе набагато цікавіше. Перший </w:t>
+      </w:r>
+      <w:r>
+        <w:rPr>
+          <w:szCs w:val="28"/>
+          <w:lang w:val="uk-UA"/>
+        </w:rPr>
+        <w:t xml:space="preserve">та останній куби в </w:t>
+      </w:r>
+      <w:r>
+        <w:rPr>
+          <w:szCs w:val="28"/>
+          <w:lang w:val="uk-UA"/>
+        </w:rPr>
+        <w:t xml:space="preserve">даній </w:t>
+      </w:r>
+      <w:r>
+        <w:rPr>
+          <w:szCs w:val="28"/>
+          <w:lang w:val="uk-UA"/>
+        </w:rPr>
+        <w:t>множині поєднані чотирма кубами, які утворюються поверхнями(квадратами) тієї безлічі кубів. Отож гіперкуб можна утворити</w:t>
+      </w:r>
+      <w:r>
+        <w:rPr>
+          <w:szCs w:val="28"/>
+          <w:lang w:val="uk-UA"/>
+        </w:rPr>
+        <w:t>,</w:t>
+      </w:r>
+      <w:r>
+        <w:rPr>
+          <w:szCs w:val="28"/>
+          <w:lang w:val="uk-UA"/>
+        </w:rPr>
+        <w:t xml:space="preserve"> витягнувши з одного куба інший у четвертий вимір. При проєктуванні на тривимірну площину четвертий вимір зникає, а тому ми умовно зображаємо один куб витягнутим усередину іншого(рис. 2.5). Останній куб з множи</w:t>
+      </w:r>
+      <w:r>
+        <w:rPr>
+          <w:szCs w:val="28"/>
+          <w:lang w:val="uk-UA"/>
+        </w:rPr>
+        <w:t>н</w:t>
+      </w:r>
+      <w:r>
+        <w:rPr>
+          <w:szCs w:val="28"/>
+          <w:lang w:val="uk-UA"/>
+        </w:rPr>
+        <w:t xml:space="preserve">и менший за перший, бо це підкреслює їх віддаленість у четвертому вимірі. </w:t>
+      </w:r>
+    </w:p>
+    <w:p>
+      <w:pPr>
+        <w:pStyle w:val="2"/>
+        <w:spacing w:line="360" w:lineRule="auto"/>
+        <w:jc w:val="center"/>
         <w:rPr>
           <w:rFonts w:ascii="Times New Roman" w:hAnsi="Times New Roman" w:cs="Times New Roman"/>
           <w:b/>
@@ -13014,9 +11885,8 @@
           <w:szCs w:val="28"/>
           <w:lang w:val="uk-UA"/>
         </w:rPr>
-        <w:t>Проєкція</w:t>
-      </w:r>
-      <w:proofErr w:type="spellEnd"/>
+      </w:pPr>
+      <w:bookmarkStart w:id="13" w:name="_Toc117202321"/>
       <w:r>
         <w:rPr>
           <w:rFonts w:ascii="Times New Roman" w:hAnsi="Times New Roman" w:cs="Times New Roman"/>
@@ -13027,191 +11897,10 @@
           <w:szCs w:val="28"/>
           <w:lang w:val="uk-UA"/>
         </w:rPr>
-        <w:t xml:space="preserve"> </w:t>
-      </w:r>
-      <w:proofErr w:type="spellStart"/>
-      <w:r>
-        <w:rPr>
-          <w:rFonts w:ascii="Times New Roman" w:hAnsi="Times New Roman" w:cs="Times New Roman"/>
-          <w:b/>
-          <w:bCs/>
-          <w:color w:val="000000" w:themeColor="text1"/>
-          <w:sz w:val="28"/>
-          <w:szCs w:val="28"/>
-          <w:lang w:val="uk-UA"/>
-        </w:rPr>
-        <w:t>тесеракта</w:t>
-      </w:r>
-      <w:bookmarkEnd w:id="12"/>
-      <w:proofErr w:type="spellEnd"/>
-    </w:p>
-    <w:p>
-      <w:pPr>
-        <w:spacing w:line="360" w:lineRule="auto"/>
-        <w:ind w:firstLine="708"/>
-        <w:jc w:val="both"/>
-        <w:rPr>
-          <w:szCs w:val="28"/>
-          <w:lang w:val="uk-UA"/>
-        </w:rPr>
-      </w:pPr>
-      <w:r>
-        <w:rPr>
-          <w:szCs w:val="28"/>
-          <w:lang w:val="uk-UA"/>
-        </w:rPr>
-        <w:t xml:space="preserve">У першому розділі ми уявили гіперкуб як безліч кубів, які розташовані </w:t>
-      </w:r>
-      <w:r>
-        <w:rPr>
-          <w:szCs w:val="28"/>
-          <w:lang w:val="uk-UA"/>
-        </w:rPr>
-        <w:t>в</w:t>
-      </w:r>
-      <w:r>
-        <w:rPr>
-          <w:szCs w:val="28"/>
-          <w:lang w:val="uk-UA"/>
-        </w:rPr>
-        <w:t xml:space="preserve"> чотиривимірному просторі. Насправді, тут усе набагато цікавіше. Перший </w:t>
-      </w:r>
-      <w:r>
-        <w:rPr>
-          <w:szCs w:val="28"/>
-          <w:lang w:val="uk-UA"/>
-        </w:rPr>
-        <w:t xml:space="preserve">та останній куби в </w:t>
-      </w:r>
-      <w:r>
-        <w:rPr>
-          <w:szCs w:val="28"/>
-          <w:lang w:val="uk-UA"/>
-        </w:rPr>
-        <w:t xml:space="preserve">даній </w:t>
-      </w:r>
-      <w:r>
-        <w:rPr>
-          <w:szCs w:val="28"/>
-          <w:lang w:val="uk-UA"/>
-        </w:rPr>
-        <w:t>множині поєднані чотирма кубами, які утворюються поверхнями(квадратами) тієї безлічі кубів. Отож гіперкуб можна утворити</w:t>
-      </w:r>
-      <w:r>
-        <w:rPr>
-          <w:szCs w:val="28"/>
-          <w:lang w:val="uk-UA"/>
-        </w:rPr>
-        <w:t>,</w:t>
-      </w:r>
-      <w:r>
-        <w:rPr>
-          <w:szCs w:val="28"/>
-          <w:lang w:val="uk-UA"/>
-        </w:rPr>
-        <w:t xml:space="preserve"> витягнувши з одного куба інший у четвертий вимір. При </w:t>
-      </w:r>
-      <w:proofErr w:type="spellStart"/>
-      <w:r>
-        <w:rPr>
-          <w:szCs w:val="28"/>
-          <w:lang w:val="uk-UA"/>
-        </w:rPr>
-        <w:t>проєктуванні</w:t>
-      </w:r>
-      <w:proofErr w:type="spellEnd"/>
-      <w:r>
-        <w:rPr>
-          <w:szCs w:val="28"/>
-          <w:lang w:val="uk-UA"/>
-        </w:rPr>
-        <w:t xml:space="preserve"> на тривимірну площину четвертий вимір зникає, а тому ми умовно зображаємо один куб витягнутим усередину іншого(рис. 2.5). Останній куб з множи</w:t>
-      </w:r>
-      <w:r>
-        <w:rPr>
-          <w:szCs w:val="28"/>
-          <w:lang w:val="uk-UA"/>
-        </w:rPr>
-        <w:t>н</w:t>
-      </w:r>
-      <w:r>
-        <w:rPr>
-          <w:szCs w:val="28"/>
-          <w:lang w:val="uk-UA"/>
-        </w:rPr>
-        <w:t xml:space="preserve">и менший за перший, бо це підкреслює їх віддаленість у четвертому вимірі. </w:t>
-      </w:r>
-    </w:p>
-    <w:p>
-      <w:pPr>
-        <w:pStyle w:val="2"/>
-        <w:spacing w:line="360" w:lineRule="auto"/>
-        <w:jc w:val="center"/>
-        <w:rPr>
-          <w:rFonts w:ascii="Times New Roman" w:hAnsi="Times New Roman" w:cs="Times New Roman"/>
-          <w:b/>
-          <w:bCs/>
-          <w:color w:val="000000" w:themeColor="text1"/>
-          <w:sz w:val="28"/>
-          <w:szCs w:val="28"/>
-          <w:lang w:val="uk-UA"/>
-        </w:rPr>
-      </w:pPr>
-      <w:bookmarkStart w:id="13" w:name="_Toc117202321"/>
-      <w:r>
-        <w:rPr>
-          <w:rFonts w:ascii="Times New Roman" w:hAnsi="Times New Roman" w:cs="Times New Roman"/>
-          <w:b/>
-          <w:bCs/>
-          <w:color w:val="000000" w:themeColor="text1"/>
-          <w:sz w:val="28"/>
-          <w:szCs w:val="28"/>
-          <w:lang w:val="uk-UA"/>
-        </w:rPr>
         <w:lastRenderedPageBreak/>
-        <w:t xml:space="preserve">2.5 </w:t>
-      </w:r>
-      <w:proofErr w:type="spellStart"/>
-      <w:r>
-        <w:rPr>
-          <w:rFonts w:ascii="Times New Roman" w:hAnsi="Times New Roman" w:cs="Times New Roman"/>
-          <w:b/>
-          <w:bCs/>
-          <w:color w:val="000000" w:themeColor="text1"/>
-          <w:sz w:val="28"/>
-          <w:szCs w:val="28"/>
-          <w:lang w:val="uk-UA"/>
-        </w:rPr>
-        <w:t>Проєкція</w:t>
-      </w:r>
-      <w:proofErr w:type="spellEnd"/>
-      <w:r>
-        <w:rPr>
-          <w:rFonts w:ascii="Times New Roman" w:hAnsi="Times New Roman" w:cs="Times New Roman"/>
-          <w:b/>
-          <w:bCs/>
-          <w:color w:val="000000" w:themeColor="text1"/>
-          <w:sz w:val="28"/>
-          <w:szCs w:val="28"/>
-          <w:lang w:val="uk-UA"/>
-        </w:rPr>
-        <w:t xml:space="preserve"> </w:t>
-      </w:r>
-      <w:proofErr w:type="spellStart"/>
-      <w:r>
-        <w:rPr>
-          <w:rFonts w:ascii="Times New Roman" w:hAnsi="Times New Roman" w:cs="Times New Roman"/>
-          <w:b/>
-          <w:bCs/>
-          <w:color w:val="000000" w:themeColor="text1"/>
-          <w:sz w:val="28"/>
-          <w:szCs w:val="28"/>
-          <w:lang w:val="uk-UA"/>
-        </w:rPr>
-        <w:t>пентахора</w:t>
+        <w:t>2.5 Проєкція пентахора</w:t>
       </w:r>
       <w:bookmarkEnd w:id="13"/>
-      <w:proofErr w:type="spellEnd"/>
     </w:p>
     <w:p>
       <w:pPr>
@@ -13258,7 +11947,6 @@
         </w:rPr>
         <w:br/>
       </w:r>
-      <w:proofErr w:type="spellStart"/>
       <w:r>
         <w:rPr>
           <w:szCs w:val="28"/>
@@ -13266,7 +11954,6 @@
         </w:rPr>
         <w:t>п’ятикомірник</w:t>
       </w:r>
-      <w:proofErr w:type="spellEnd"/>
       <w:r>
         <w:rPr>
           <w:szCs w:val="28"/>
@@ -13279,39 +11966,7 @@
           <w:szCs w:val="28"/>
           <w:lang w:val="uk-UA"/>
         </w:rPr>
-        <w:t xml:space="preserve">буде найбільшим і він буде основою </w:t>
-      </w:r>
-      <w:proofErr w:type="spellStart"/>
-      <w:r>
-        <w:rPr>
-          <w:szCs w:val="28"/>
-          <w:lang w:val="uk-UA"/>
-        </w:rPr>
-        <w:t>пентахора</w:t>
-      </w:r>
-      <w:proofErr w:type="spellEnd"/>
-      <w:r>
-        <w:rPr>
-          <w:szCs w:val="28"/>
-          <w:lang w:val="uk-UA"/>
-        </w:rPr>
-        <w:t xml:space="preserve">. Витягнувши з основи точку, отримаємо таку тривимірну </w:t>
-      </w:r>
-      <w:proofErr w:type="spellStart"/>
-      <w:r>
-        <w:rPr>
-          <w:szCs w:val="28"/>
-          <w:lang w:val="uk-UA"/>
-        </w:rPr>
-        <w:t>проєкцію</w:t>
-      </w:r>
-      <w:proofErr w:type="spellEnd"/>
-      <w:r>
-        <w:rPr>
-          <w:szCs w:val="28"/>
-          <w:lang w:val="uk-UA"/>
-        </w:rPr>
-        <w:t>, як на рис. 2.6.</w:t>
+        <w:t>буде найбільшим і він буде основою пентахора. Витягнувши з основи точку, отримаємо таку тривимірну проєкцію, як на рис. 2.6.</w:t>
       </w:r>
     </w:p>
     <w:p>
@@ -13454,10 +12109,68 @@
           <w:szCs w:val="28"/>
           <w:lang w:val="uk-UA"/>
         </w:rPr>
-        <w:t xml:space="preserve">2.6 Проблема </w:t>
-      </w:r>
-      <w:proofErr w:type="spellStart"/>
-      <w:r>
+        <w:t>2.6 Проблема проєкції гіперкулі</w:t>
+      </w:r>
+      <w:bookmarkEnd w:id="14"/>
+    </w:p>
+    <w:p>
+      <w:pPr>
+        <w:spacing w:line="360" w:lineRule="auto"/>
+        <w:jc w:val="both"/>
+        <w:rPr>
+          <w:szCs w:val="28"/>
+          <w:lang w:val="uk-UA"/>
+        </w:rPr>
+      </w:pPr>
+      <w:r>
+        <w:rPr>
+          <w:szCs w:val="28"/>
+          <w:lang w:val="uk-UA"/>
+        </w:rPr>
+        <w:tab/>
+        <w:t xml:space="preserve">Спробуйте спроєктувати кулю на поверхню. У </w:t>
+      </w:r>
+      <w:r>
+        <w:rPr>
+          <w:szCs w:val="28"/>
+          <w:lang w:val="uk-UA"/>
+        </w:rPr>
+        <w:t>в</w:t>
+      </w:r>
+      <w:r>
+        <w:rPr>
+          <w:szCs w:val="28"/>
+          <w:lang w:val="uk-UA"/>
+        </w:rPr>
+        <w:t>ас, хоч не хоч, вийде круг. Так само</w:t>
+      </w:r>
+      <w:r>
+        <w:rPr>
+          <w:szCs w:val="28"/>
+          <w:lang w:val="uk-UA"/>
+        </w:rPr>
+        <w:t>,</w:t>
+      </w:r>
+      <w:r>
+        <w:rPr>
+          <w:szCs w:val="28"/>
+          <w:lang w:val="uk-UA"/>
+        </w:rPr>
+        <w:t xml:space="preserve"> якщо спробувати зробити тривимірну проєкцію чотиривимірної гіперкулі, отримаємо звичайну кулю</w:t>
+      </w:r>
+      <w:r>
+        <w:rPr>
+          <w:szCs w:val="28"/>
+          <w:lang w:val="uk-UA"/>
+        </w:rPr>
+        <w:t>(рис. 2.7). Тож спосіб тривимірної проєкції не підходить для представлення гіперкулі.</w:t>
+      </w:r>
+    </w:p>
+    <w:p>
+      <w:pPr>
+        <w:pStyle w:val="2"/>
+        <w:spacing w:line="360" w:lineRule="auto"/>
+        <w:jc w:val="center"/>
         <w:rPr>
           <w:rFonts w:ascii="Times New Roman" w:hAnsi="Times New Roman" w:cs="Times New Roman"/>
           <w:b/>
@@ -13467,9 +12180,8 @@
           <w:szCs w:val="28"/>
           <w:lang w:val="uk-UA"/>
         </w:rPr>
-        <w:t>проєкції</w:t>
-      </w:r>
-      <w:proofErr w:type="spellEnd"/>
+      </w:pPr>
+      <w:bookmarkStart w:id="15" w:name="_Toc117202323"/>
       <w:r>
         <w:rPr>
           <w:rFonts w:ascii="Times New Roman" w:hAnsi="Times New Roman" w:cs="Times New Roman"/>
@@ -13480,9 +12192,9 @@
           <w:szCs w:val="28"/>
           <w:lang w:val="uk-UA"/>
         </w:rPr>
-        <w:t xml:space="preserve"> гіперкулі</w:t>
-      </w:r>
-      <w:bookmarkEnd w:id="14"/>
+        <w:t>2.7 Проєкції кубіндра, сферіндра, дуоциліндра</w:t>
+      </w:r>
+      <w:bookmarkEnd w:id="15"/>
     </w:p>
     <w:p>
       <w:pPr>
@@ -13498,269 +12210,15 @@
           <w:szCs w:val="28"/>
           <w:lang w:val="uk-UA"/>
         </w:rPr>
+        <w:t xml:space="preserve"> </w:t>
+      </w:r>
+      <w:r>
+        <w:rPr>
+          <w:szCs w:val="28"/>
+          <w:lang w:val="uk-UA"/>
+        </w:rPr>
         <w:tab/>
-        <w:t xml:space="preserve">Спробуйте </w:t>
-      </w:r>
-      <w:proofErr w:type="spellStart"/>
-      <w:r>
-        <w:rPr>
-          <w:szCs w:val="28"/>
-          <w:lang w:val="uk-UA"/>
-        </w:rPr>
-        <w:t>спроєктувати</w:t>
-      </w:r>
-      <w:proofErr w:type="spellEnd"/>
-      <w:r>
-        <w:rPr>
-          <w:szCs w:val="28"/>
-          <w:lang w:val="uk-UA"/>
-        </w:rPr>
-        <w:t xml:space="preserve"> кулю на поверхню. У </w:t>
-      </w:r>
-      <w:r>
-        <w:rPr>
-          <w:szCs w:val="28"/>
-          <w:lang w:val="uk-UA"/>
-        </w:rPr>
-        <w:t>в</w:t>
-      </w:r>
-      <w:r>
-        <w:rPr>
-          <w:szCs w:val="28"/>
-          <w:lang w:val="uk-UA"/>
-        </w:rPr>
-        <w:t>ас, хоч не хоч, вийде круг. Так само</w:t>
-      </w:r>
-      <w:r>
-        <w:rPr>
-          <w:szCs w:val="28"/>
-          <w:lang w:val="uk-UA"/>
-        </w:rPr>
-        <w:t>,</w:t>
-      </w:r>
-      <w:r>
-        <w:rPr>
-          <w:szCs w:val="28"/>
-          <w:lang w:val="uk-UA"/>
-        </w:rPr>
-        <w:t xml:space="preserve"> якщо спробувати зробити тривимірну </w:t>
-      </w:r>
-      <w:proofErr w:type="spellStart"/>
-      <w:r>
-        <w:rPr>
-          <w:szCs w:val="28"/>
-          <w:lang w:val="uk-UA"/>
-        </w:rPr>
-        <w:t>проєкцію</w:t>
-      </w:r>
-      <w:proofErr w:type="spellEnd"/>
-      <w:r>
-        <w:rPr>
-          <w:szCs w:val="28"/>
-          <w:lang w:val="uk-UA"/>
-        </w:rPr>
-        <w:t xml:space="preserve"> чотиривимірної гіперкулі, отримаємо звичайну кулю</w:t>
-      </w:r>
-      <w:r>
-        <w:rPr>
-          <w:szCs w:val="28"/>
-          <w:lang w:val="uk-UA"/>
-        </w:rPr>
-        <w:t xml:space="preserve">(рис. 2.7). Тож спосіб тривимірної </w:t>
-      </w:r>
-      <w:proofErr w:type="spellStart"/>
-      <w:r>
-        <w:rPr>
-          <w:szCs w:val="28"/>
-          <w:lang w:val="uk-UA"/>
-        </w:rPr>
-        <w:t>проєкції</w:t>
-      </w:r>
-      <w:proofErr w:type="spellEnd"/>
-      <w:r>
-        <w:rPr>
-          <w:szCs w:val="28"/>
-          <w:lang w:val="uk-UA"/>
-        </w:rPr>
-        <w:t xml:space="preserve"> не підходить для представлення гіперкулі.</w:t>
-      </w:r>
-    </w:p>
-    <w:p>
-      <w:pPr>
-        <w:pStyle w:val="2"/>
-        <w:spacing w:line="360" w:lineRule="auto"/>
-        <w:jc w:val="center"/>
-        <w:rPr>
-          <w:rFonts w:ascii="Times New Roman" w:hAnsi="Times New Roman" w:cs="Times New Roman"/>
-          <w:b/>
-          <w:bCs/>
-          <w:color w:val="000000" w:themeColor="text1"/>
-          <w:sz w:val="28"/>
-          <w:szCs w:val="28"/>
-          <w:lang w:val="uk-UA"/>
-        </w:rPr>
-      </w:pPr>
-      <w:bookmarkStart w:id="15" w:name="_Toc117202323"/>
-      <w:r>
-        <w:rPr>
-          <w:rFonts w:ascii="Times New Roman" w:hAnsi="Times New Roman" w:cs="Times New Roman"/>
-          <w:b/>
-          <w:bCs/>
-          <w:color w:val="000000" w:themeColor="text1"/>
-          <w:sz w:val="28"/>
-          <w:szCs w:val="28"/>
-          <w:lang w:val="uk-UA"/>
-        </w:rPr>
-        <w:t xml:space="preserve">2.7 </w:t>
-      </w:r>
-      <w:proofErr w:type="spellStart"/>
-      <w:r>
-        <w:rPr>
-          <w:rFonts w:ascii="Times New Roman" w:hAnsi="Times New Roman" w:cs="Times New Roman"/>
-          <w:b/>
-          <w:bCs/>
-          <w:color w:val="000000" w:themeColor="text1"/>
-          <w:sz w:val="28"/>
-          <w:szCs w:val="28"/>
-          <w:lang w:val="uk-UA"/>
-        </w:rPr>
-        <w:t>Проєкції</w:t>
-      </w:r>
-      <w:proofErr w:type="spellEnd"/>
-      <w:r>
-        <w:rPr>
-          <w:rFonts w:ascii="Times New Roman" w:hAnsi="Times New Roman" w:cs="Times New Roman"/>
-          <w:b/>
-          <w:bCs/>
-          <w:color w:val="000000" w:themeColor="text1"/>
-          <w:sz w:val="28"/>
-          <w:szCs w:val="28"/>
-          <w:lang w:val="uk-UA"/>
-        </w:rPr>
-        <w:t xml:space="preserve"> </w:t>
-      </w:r>
-      <w:proofErr w:type="spellStart"/>
-      <w:r>
-        <w:rPr>
-          <w:rFonts w:ascii="Times New Roman" w:hAnsi="Times New Roman" w:cs="Times New Roman"/>
-          <w:b/>
-          <w:bCs/>
-          <w:color w:val="000000" w:themeColor="text1"/>
-          <w:sz w:val="28"/>
-          <w:szCs w:val="28"/>
-          <w:lang w:val="uk-UA"/>
-        </w:rPr>
-        <w:t>кубіндра</w:t>
-      </w:r>
-      <w:proofErr w:type="spellEnd"/>
-      <w:r>
-        <w:rPr>
-          <w:rFonts w:ascii="Times New Roman" w:hAnsi="Times New Roman" w:cs="Times New Roman"/>
-          <w:b/>
-          <w:bCs/>
-          <w:color w:val="000000" w:themeColor="text1"/>
-          <w:sz w:val="28"/>
-          <w:szCs w:val="28"/>
-          <w:lang w:val="uk-UA"/>
-        </w:rPr>
-        <w:t xml:space="preserve">, </w:t>
-      </w:r>
-      <w:proofErr w:type="spellStart"/>
-      <w:r>
-        <w:rPr>
-          <w:rFonts w:ascii="Times New Roman" w:hAnsi="Times New Roman" w:cs="Times New Roman"/>
-          <w:b/>
-          <w:bCs/>
-          <w:color w:val="000000" w:themeColor="text1"/>
-          <w:sz w:val="28"/>
-          <w:szCs w:val="28"/>
-          <w:lang w:val="uk-UA"/>
-        </w:rPr>
-        <w:t>сферіндра</w:t>
-      </w:r>
-      <w:proofErr w:type="spellEnd"/>
-      <w:r>
-        <w:rPr>
-          <w:rFonts w:ascii="Times New Roman" w:hAnsi="Times New Roman" w:cs="Times New Roman"/>
-          <w:b/>
-          <w:bCs/>
-          <w:color w:val="000000" w:themeColor="text1"/>
-          <w:sz w:val="28"/>
-          <w:szCs w:val="28"/>
-          <w:lang w:val="uk-UA"/>
-        </w:rPr>
-        <w:t xml:space="preserve">, </w:t>
-      </w:r>
-      <w:proofErr w:type="spellStart"/>
-      <w:r>
-        <w:rPr>
-          <w:rFonts w:ascii="Times New Roman" w:hAnsi="Times New Roman" w:cs="Times New Roman"/>
-          <w:b/>
-          <w:bCs/>
-          <w:color w:val="000000" w:themeColor="text1"/>
-          <w:sz w:val="28"/>
-          <w:szCs w:val="28"/>
-          <w:lang w:val="uk-UA"/>
-        </w:rPr>
-        <w:t>дуоциліндра</w:t>
-      </w:r>
-      <w:bookmarkEnd w:id="15"/>
-      <w:proofErr w:type="spellEnd"/>
-    </w:p>
-    <w:p>
-      <w:pPr>
-        <w:spacing w:line="360" w:lineRule="auto"/>
-        <w:jc w:val="both"/>
-        <w:rPr>
-          <w:szCs w:val="28"/>
-          <w:lang w:val="uk-UA"/>
-        </w:rPr>
-      </w:pPr>
-      <w:r>
-        <w:rPr>
-          <w:szCs w:val="28"/>
-          <w:lang w:val="uk-UA"/>
-        </w:rPr>
-        <w:t xml:space="preserve"> </w:t>
-      </w:r>
-      <w:r>
-        <w:rPr>
-          <w:szCs w:val="28"/>
-          <w:lang w:val="uk-UA"/>
-        </w:rPr>
-        <w:tab/>
-      </w:r>
-      <w:proofErr w:type="spellStart"/>
-      <w:r>
-        <w:rPr>
-          <w:szCs w:val="28"/>
-          <w:lang w:val="uk-UA"/>
-        </w:rPr>
-        <w:t>Проєкцію</w:t>
-      </w:r>
-      <w:proofErr w:type="spellEnd"/>
-      <w:r>
-        <w:rPr>
-          <w:szCs w:val="28"/>
-          <w:lang w:val="uk-UA"/>
-        </w:rPr>
-        <w:t xml:space="preserve"> </w:t>
-      </w:r>
-      <w:proofErr w:type="spellStart"/>
-      <w:r>
-        <w:rPr>
-          <w:szCs w:val="28"/>
-          <w:lang w:val="uk-UA"/>
-        </w:rPr>
-        <w:t>кубіндра</w:t>
-      </w:r>
-      <w:proofErr w:type="spellEnd"/>
-      <w:r>
-        <w:rPr>
-          <w:szCs w:val="28"/>
-          <w:lang w:val="uk-UA"/>
-        </w:rPr>
-        <w:t xml:space="preserve"> можна утворити </w:t>
+        <w:t xml:space="preserve">Проєкцію кубіндра можна утворити </w:t>
       </w:r>
       <w:r>
         <w:rPr>
@@ -13897,38 +12355,7 @@
           <w:lang w:val="uk-UA"/>
         </w:rPr>
         <w:tab/>
-      </w:r>
-      <w:proofErr w:type="spellStart"/>
-      <w:r>
-        <w:rPr>
-          <w:szCs w:val="28"/>
-          <w:lang w:val="uk-UA"/>
-        </w:rPr>
-        <w:t>Кубіндр</w:t>
-      </w:r>
-      <w:proofErr w:type="spellEnd"/>
-      <w:r>
-        <w:rPr>
-          <w:szCs w:val="28"/>
-          <w:lang w:val="uk-UA"/>
-        </w:rPr>
-        <w:t xml:space="preserve"> має таку назву, бо при ортогональній паралельній </w:t>
-      </w:r>
-      <w:proofErr w:type="spellStart"/>
-      <w:r>
-        <w:rPr>
-          <w:szCs w:val="28"/>
-          <w:lang w:val="uk-UA"/>
-        </w:rPr>
-        <w:t>проєкції</w:t>
-      </w:r>
-      <w:proofErr w:type="spellEnd"/>
-      <w:r>
-        <w:rPr>
-          <w:szCs w:val="28"/>
-          <w:lang w:val="uk-UA"/>
-        </w:rPr>
-        <w:t xml:space="preserve"> на тривимірні площини дає на одних куби, а на інших – циліндри.</w:t>
+        <w:t>Кубіндр має таку назву, бо при ортогональній паралельній проєкції на тривимірні площини дає на одних куби, а на інших – циліндри.</w:t>
       </w:r>
     </w:p>
     <w:p>
@@ -13946,38 +12373,7 @@
           <w:lang w:val="uk-UA"/>
         </w:rPr>
         <w:tab/>
-      </w:r>
-      <w:proofErr w:type="spellStart"/>
-      <w:r>
-        <w:rPr>
-          <w:szCs w:val="28"/>
-          <w:lang w:val="uk-UA"/>
-        </w:rPr>
-        <w:t>Проєкцію</w:t>
-      </w:r>
-      <w:proofErr w:type="spellEnd"/>
-      <w:r>
-        <w:rPr>
-          <w:szCs w:val="28"/>
-          <w:lang w:val="uk-UA"/>
-        </w:rPr>
-        <w:t xml:space="preserve"> </w:t>
-      </w:r>
-      <w:proofErr w:type="spellStart"/>
-      <w:r>
-        <w:rPr>
-          <w:szCs w:val="28"/>
-          <w:lang w:val="uk-UA"/>
-        </w:rPr>
-        <w:t>сферіндра</w:t>
-      </w:r>
-      <w:proofErr w:type="spellEnd"/>
-      <w:r>
-        <w:rPr>
-          <w:szCs w:val="28"/>
-          <w:lang w:val="uk-UA"/>
-        </w:rPr>
-        <w:t xml:space="preserve"> можна утворити</w:t>
+        <w:t>Проєкцію сферіндра можна утворити</w:t>
       </w:r>
       <w:r>
         <w:rPr>
@@ -14104,39 +12500,7 @@
           <w:szCs w:val="28"/>
           <w:lang w:val="uk-UA"/>
         </w:rPr>
-        <w:t xml:space="preserve">Рис.  2.8. Приблизна тривимірна </w:t>
-      </w:r>
-      <w:proofErr w:type="spellStart"/>
-      <w:r>
-        <w:rPr>
-          <w:szCs w:val="28"/>
-          <w:lang w:val="uk-UA"/>
-        </w:rPr>
-        <w:t>проєкція</w:t>
-      </w:r>
-      <w:proofErr w:type="spellEnd"/>
-      <w:r>
-        <w:rPr>
-          <w:szCs w:val="28"/>
-          <w:lang w:val="uk-UA"/>
-        </w:rPr>
-        <w:t xml:space="preserve"> </w:t>
-      </w:r>
-      <w:proofErr w:type="spellStart"/>
-      <w:r>
-        <w:rPr>
-          <w:szCs w:val="28"/>
-          <w:lang w:val="uk-UA"/>
-        </w:rPr>
-        <w:t>сферіндра</w:t>
-      </w:r>
-      <w:proofErr w:type="spellEnd"/>
-      <w:r>
-        <w:rPr>
-          <w:szCs w:val="28"/>
-          <w:lang w:val="uk-UA"/>
-        </w:rPr>
-        <w:t>.</w:t>
+        <w:t>Рис.  2.8. Приблизна тривимірна проєкція сферіндра.</w:t>
       </w:r>
     </w:p>
     <w:p>
@@ -14159,37 +12523,12 @@
           <w:lang w:val="uk-UA"/>
         </w:rPr>
       </w:pPr>
-      <w:proofErr w:type="spellStart"/>
-      <w:r>
-        <w:rPr>
-          <w:szCs w:val="28"/>
-          <w:lang w:val="uk-UA"/>
-        </w:rPr>
-        <w:t>Сферіндр</w:t>
-      </w:r>
-      <w:proofErr w:type="spellEnd"/>
-      <w:r>
-        <w:rPr>
-          <w:szCs w:val="28"/>
-          <w:lang w:val="uk-UA"/>
-        </w:rPr>
-        <w:t xml:space="preserve"> має таку назву, бо при ортогональній паралельній </w:t>
-      </w:r>
-      <w:proofErr w:type="spellStart"/>
-      <w:r>
-        <w:rPr>
-          <w:szCs w:val="28"/>
-          <w:lang w:val="uk-UA"/>
-        </w:rPr>
-        <w:t>проєкції</w:t>
-      </w:r>
-      <w:proofErr w:type="spellEnd"/>
-      <w:r>
-        <w:rPr>
-          <w:szCs w:val="28"/>
-          <w:lang w:val="uk-UA"/>
-        </w:rPr>
-        <w:t xml:space="preserve"> на тривимірні площини дає на одних кулі, а на інших – циліндри.</w:t>
+      <w:r>
+        <w:rPr>
+          <w:szCs w:val="28"/>
+          <w:lang w:val="uk-UA"/>
+        </w:rPr>
+        <w:t>Сферіндр має таку назву, бо при ортогональній паралельній проєкції на тривимірні площини дає на одних кулі, а на інших – циліндри.</w:t>
       </w:r>
       <w:r>
         <w:rPr>
@@ -14209,37 +12548,12 @@
           <w:lang w:val="uk-UA"/>
         </w:rPr>
       </w:pPr>
-      <w:proofErr w:type="spellStart"/>
-      <w:r>
-        <w:rPr>
-          <w:szCs w:val="28"/>
-          <w:lang w:val="uk-UA"/>
-        </w:rPr>
-        <w:t>Дуоциліндр</w:t>
-      </w:r>
-      <w:proofErr w:type="spellEnd"/>
-      <w:r>
-        <w:rPr>
-          <w:szCs w:val="28"/>
-          <w:lang w:val="uk-UA"/>
-        </w:rPr>
-        <w:t xml:space="preserve"> при такій самій </w:t>
-      </w:r>
-      <w:proofErr w:type="spellStart"/>
-      <w:r>
-        <w:rPr>
-          <w:szCs w:val="28"/>
-          <w:lang w:val="uk-UA"/>
-        </w:rPr>
-        <w:t>проєкції</w:t>
-      </w:r>
-      <w:proofErr w:type="spellEnd"/>
-      <w:r>
-        <w:rPr>
-          <w:szCs w:val="28"/>
-          <w:lang w:val="uk-UA"/>
-        </w:rPr>
-        <w:t xml:space="preserve"> дає з усіх боків циліндри. Його тривимірна проекція є надто складною для розуміння і це ще раз доводить доцільність використання комп’ютерної графіки для візуалізації багатовимірних фігур(рис. 2.9).</w:t>
+      <w:r>
+        <w:rPr>
+          <w:szCs w:val="28"/>
+          <w:lang w:val="uk-UA"/>
+        </w:rPr>
+        <w:t>Дуоциліндр при такій самій проєкції дає з усіх боків циліндри. Його тривимірна проекція є надто складною для розуміння і це ще раз доводить доцільність використання комп’ютерної графіки для візуалізації багатовимірних фігур(рис. 2.9).</w:t>
       </w:r>
     </w:p>
     <w:p>
@@ -14322,15 +12636,7 @@
           <w:szCs w:val="28"/>
           <w:lang w:val="uk-UA"/>
         </w:rPr>
-        <w:t xml:space="preserve">Рис. 2.9. </w:t>
-      </w:r>
-      <w:proofErr w:type="spellStart"/>
-      <w:r>
-        <w:rPr>
-          <w:szCs w:val="28"/>
-          <w:lang w:val="uk-UA"/>
-        </w:rPr>
-        <w:t>Проє</w:t>
+        <w:t>Рис. 2.9. Проє</w:t>
       </w:r>
       <w:r>
         <w:rPr>
@@ -14344,47 +12650,7 @@
           <w:szCs w:val="28"/>
           <w:lang w:val="uk-UA"/>
         </w:rPr>
-        <w:t>тування</w:t>
-      </w:r>
-      <w:proofErr w:type="spellEnd"/>
-      <w:r>
-        <w:rPr>
-          <w:szCs w:val="28"/>
-          <w:lang w:val="uk-UA"/>
-        </w:rPr>
-        <w:t xml:space="preserve"> </w:t>
-      </w:r>
-      <w:proofErr w:type="spellStart"/>
-      <w:r>
-        <w:rPr>
-          <w:szCs w:val="28"/>
-          <w:lang w:val="uk-UA"/>
-        </w:rPr>
-        <w:t>дуоциліндра</w:t>
-      </w:r>
-      <w:proofErr w:type="spellEnd"/>
-      <w:r>
-        <w:rPr>
-          <w:szCs w:val="28"/>
-          <w:lang w:val="uk-UA"/>
-        </w:rPr>
-        <w:t xml:space="preserve"> на тривимірну площину можливе, але ця </w:t>
-      </w:r>
-      <w:proofErr w:type="spellStart"/>
-      <w:r>
-        <w:rPr>
-          <w:szCs w:val="28"/>
-          <w:lang w:val="uk-UA"/>
-        </w:rPr>
-        <w:t>проєкція</w:t>
-      </w:r>
-      <w:proofErr w:type="spellEnd"/>
-      <w:r>
-        <w:rPr>
-          <w:szCs w:val="28"/>
-          <w:lang w:val="uk-UA"/>
-        </w:rPr>
-        <w:t xml:space="preserve"> є  надто складною для розуміння.</w:t>
+        <w:t>тування дуоциліндра на тривимірну площину можливе, але ця проєкція є  надто складною для розуміння.</w:t>
       </w:r>
     </w:p>
     <w:p>
@@ -14510,39 +12776,7 @@
           <w:szCs w:val="28"/>
           <w:lang w:val="uk-UA"/>
         </w:rPr>
-        <w:t xml:space="preserve">Рис. 2.10. </w:t>
-      </w:r>
-      <w:proofErr w:type="spellStart"/>
-      <w:r>
-        <w:rPr>
-          <w:szCs w:val="28"/>
-          <w:lang w:val="uk-UA"/>
-        </w:rPr>
-        <w:t>Дуоциліндр</w:t>
-      </w:r>
-      <w:proofErr w:type="spellEnd"/>
-      <w:r>
-        <w:rPr>
-          <w:szCs w:val="28"/>
-          <w:lang w:val="uk-UA"/>
-        </w:rPr>
-        <w:t xml:space="preserve"> не </w:t>
-      </w:r>
-      <w:proofErr w:type="spellStart"/>
-      <w:r>
-        <w:rPr>
-          <w:szCs w:val="28"/>
-          <w:lang w:val="uk-UA"/>
-        </w:rPr>
-        <w:t>спроєктували</w:t>
-      </w:r>
-      <w:proofErr w:type="spellEnd"/>
-      <w:r>
-        <w:rPr>
-          <w:szCs w:val="28"/>
-          <w:lang w:val="uk-UA"/>
-        </w:rPr>
-        <w:t xml:space="preserve">, а розгорнули </w:t>
+        <w:t xml:space="preserve">Рис. 2.10. Дуоциліндр не спроєктували, а розгорнули </w:t>
       </w:r>
       <w:r>
         <w:rPr>
@@ -14814,21 +13048,7 @@
         <w:rPr>
           <w:lang w:val="uk-UA"/>
         </w:rPr>
-        <w:t xml:space="preserve"> та опрацьовувалося їх </w:t>
-      </w:r>
-      <w:proofErr w:type="spellStart"/>
-      <w:r>
-        <w:rPr>
-          <w:lang w:val="uk-UA"/>
-        </w:rPr>
-        <w:t>мізками</w:t>
-      </w:r>
-      <w:proofErr w:type="spellEnd"/>
-      <w:r>
-        <w:rPr>
-          <w:lang w:val="uk-UA"/>
-        </w:rPr>
-        <w:t xml:space="preserve">, </w:t>
+        <w:t xml:space="preserve"> та опрацьовувалося їх мізками, </w:t>
       </w:r>
       <w:r>
         <w:rPr>
@@ -14901,7 +13121,6 @@
         </w:rPr>
         <w:t xml:space="preserve">ми дослідили </w:t>
       </w:r>
-      <w:proofErr w:type="spellStart"/>
       <w:r>
         <w:rPr>
           <w:lang w:val="uk-UA"/>
@@ -14914,7 +13133,6 @@
         </w:rPr>
         <w:t>ю</w:t>
       </w:r>
-      <w:proofErr w:type="spellEnd"/>
       <w:r>
         <w:rPr>
           <w:lang w:val="uk-UA"/>
@@ -14962,21 +13180,12 @@
         </w:rPr>
         <w:t xml:space="preserve"> </w:t>
       </w:r>
-      <w:proofErr w:type="spellStart"/>
       <w:r>
         <w:rPr>
           <w:u w:val="single"/>
           <w:lang w:val="uk-UA"/>
         </w:rPr>
-        <w:t>марчінг</w:t>
-      </w:r>
-      <w:proofErr w:type="spellEnd"/>
-      <w:r>
-        <w:rPr>
-          <w:u w:val="single"/>
-          <w:lang w:val="uk-UA"/>
-        </w:rPr>
-        <w:t>.</w:t>
+        <w:t>марчінг.</w:t>
       </w:r>
       <w:r>
         <w:rPr>
@@ -15102,44 +13311,26 @@
           <w:lang w:val="uk-UA"/>
         </w:rPr>
       </w:pPr>
-      <w:proofErr w:type="spellStart"/>
       <w:r>
         <w:rPr>
           <w:szCs w:val="28"/>
           <w:lang w:val="en-US"/>
         </w:rPr>
-        <w:t>Abott</w:t>
-      </w:r>
-      <w:proofErr w:type="spellEnd"/>
+        <w:t>Abott E. A. Flatland. A Romance of many dimensions. London: R. Clay, Sons and Taylor</w:t>
+      </w:r>
+      <w:r>
+        <w:rPr>
+          <w:szCs w:val="28"/>
+          <w:lang w:val="uk-UA"/>
+        </w:rPr>
+        <w:t xml:space="preserve">, 1884. </w:t>
+      </w:r>
       <w:r>
         <w:rPr>
           <w:szCs w:val="28"/>
           <w:lang w:val="en-US"/>
         </w:rPr>
-        <w:t xml:space="preserve"> E. A. Flatland. A Romance of many dimensions. London: R. Clay, Sons and Taylor</w:t>
-      </w:r>
-      <w:r>
-        <w:rPr>
-          <w:szCs w:val="28"/>
-          <w:lang w:val="uk-UA"/>
-        </w:rPr>
-        <w:t xml:space="preserve">, 1884. </w:t>
-      </w:r>
-      <w:proofErr w:type="gramStart"/>
-      <w:r>
-        <w:rPr>
-          <w:szCs w:val="28"/>
-          <w:lang w:val="en-US"/>
-        </w:rPr>
-        <w:t>100</w:t>
-      </w:r>
-      <w:proofErr w:type="gramEnd"/>
-      <w:r>
-        <w:rPr>
-          <w:szCs w:val="28"/>
-          <w:lang w:val="en-US"/>
-        </w:rPr>
-        <w:t xml:space="preserve"> p.</w:t>
+        <w:t>100 p.</w:t>
       </w:r>
     </w:p>
     <w:p>
@@ -15398,7 +13589,6 @@
           </w:rPr>
           <w:t>.</w:t>
         </w:r>
-        <w:proofErr w:type="spellStart"/>
         <w:r>
           <w:rPr>
             <w:rStyle w:val="a8"/>
@@ -15407,7 +13597,6 @@
           </w:rPr>
           <w:t>wikimedia</w:t>
         </w:r>
-        <w:proofErr w:type="spellEnd"/>
         <w:r>
           <w:rPr>
             <w:rStyle w:val="a8"/>
@@ -15430,7 +13619,6 @@
           </w:rPr>
           <w:t>/</w:t>
         </w:r>
-        <w:proofErr w:type="spellStart"/>
         <w:r>
           <w:rPr>
             <w:rStyle w:val="a8"/>
@@ -15439,7 +13627,6 @@
           </w:rPr>
           <w:t>wikipedia</w:t>
         </w:r>
-        <w:proofErr w:type="spellEnd"/>
         <w:r>
           <w:rPr>
             <w:rStyle w:val="a8"/>

</xml_diff>